<commit_message>
update 2 fase 2
Se actualiza eva fase 2 individual
</commit_message>
<xml_diff>
--- a/PPY4614006V/Equipo 02/Fase 2/EVIDENCIAS INDIVIDUALES/2.1_APT122_DiarioReflexionFase2 - Ana Gonzalez.docx
+++ b/PPY4614006V/Equipo 02/Fase 2/EVIDENCIAS INDIVIDUALES/2.1_APT122_DiarioReflexionFase2 - Ana Gonzalez.docx
@@ -1,6 +1,6 @@
 
 <file path=word/document.xml><?xml version="1.0" encoding="utf-8"?>
-<w:document xmlns:wpc="http://schemas.microsoft.com/office/word/2010/wordprocessingCanvas" xmlns:cx="http://schemas.microsoft.com/office/drawing/2014/chartex" xmlns:mc="http://schemas.openxmlformats.org/markup-compatibility/2006" xmlns:o="urn:schemas-microsoft-com:office:office" xmlns:r="http://schemas.openxmlformats.org/officeDocument/2006/relationships" xmlns:m="http://schemas.openxmlformats.org/officeDocument/2006/math" xmlns:v="urn:schemas-microsoft-com:vml" xmlns:wp14="http://schemas.microsoft.com/office/word/2010/wordprocessingDrawing" xmlns:wp="http://schemas.openxmlformats.org/drawingml/2006/wordprocessingDrawing" xmlns:w10="urn:schemas-microsoft-com:office:word" xmlns:w="http://schemas.openxmlformats.org/wordprocessingml/2006/main" xmlns:w14="http://schemas.microsoft.com/office/word/2010/wordml" xmlns:w15="http://schemas.microsoft.com/office/word/2012/wordml" xmlns:w16se="http://schemas.microsoft.com/office/word/2015/wordml/symex" xmlns:wpg="http://schemas.microsoft.com/office/word/2010/wordprocessingGroup" xmlns:wpi="http://schemas.microsoft.com/office/word/2010/wordprocessingInk" xmlns:wne="http://schemas.microsoft.com/office/word/2006/wordml" xmlns:wps="http://schemas.microsoft.com/office/word/2010/wordprocessingShape" mc:Ignorable="w14 w15 w16se wp14">
+<w:document xmlns:wpc="http://schemas.microsoft.com/office/word/2010/wordprocessingCanvas" xmlns:cx="http://schemas.microsoft.com/office/drawing/2014/chartex" xmlns:cx1="http://schemas.microsoft.com/office/drawing/2015/9/8/chartex" xmlns:cx2="http://schemas.microsoft.com/office/drawing/2015/10/21/chartex" xmlns:cx3="http://schemas.microsoft.com/office/drawing/2016/5/9/chartex" xmlns:cx4="http://schemas.microsoft.com/office/drawing/2016/5/10/chartex" xmlns:cx5="http://schemas.microsoft.com/office/drawing/2016/5/11/chartex" xmlns:cx6="http://schemas.microsoft.com/office/drawing/2016/5/12/chartex" xmlns:cx7="http://schemas.microsoft.com/office/drawing/2016/5/13/chartex" xmlns:cx8="http://schemas.microsoft.com/office/drawing/2016/5/14/chartex" xmlns:mc="http://schemas.openxmlformats.org/markup-compatibility/2006" xmlns:aink="http://schemas.microsoft.com/office/drawing/2016/ink" xmlns:am3d="http://schemas.microsoft.com/office/drawing/2017/model3d" xmlns:o="urn:schemas-microsoft-com:office:office" xmlns:oel="http://schemas.microsoft.com/office/2019/extlst" xmlns:r="http://schemas.openxmlformats.org/officeDocument/2006/relationships" xmlns:m="http://schemas.openxmlformats.org/officeDocument/2006/math" xmlns:v="urn:schemas-microsoft-com:vml" xmlns:wp14="http://schemas.microsoft.com/office/word/2010/wordprocessingDrawing" xmlns:wp="http://schemas.openxmlformats.org/drawingml/2006/wordprocessingDrawing" xmlns:w10="urn:schemas-microsoft-com:office:word" xmlns:w="http://schemas.openxmlformats.org/wordprocessingml/2006/main" xmlns:w14="http://schemas.microsoft.com/office/word/2010/wordml" xmlns:w15="http://schemas.microsoft.com/office/word/2012/wordml" xmlns:w16cex="http://schemas.microsoft.com/office/word/2018/wordml/cex" xmlns:w16cid="http://schemas.microsoft.com/office/word/2016/wordml/cid" xmlns:w16="http://schemas.microsoft.com/office/word/2018/wordml" xmlns:w16du="http://schemas.microsoft.com/office/word/2023/wordml/word16du" xmlns:w16sdtdh="http://schemas.microsoft.com/office/word/2020/wordml/sdtdatahash" xmlns:w16sdtfl="http://schemas.microsoft.com/office/word/2024/wordml/sdtformatlock" xmlns:w16se="http://schemas.microsoft.com/office/word/2015/wordml/symex" xmlns:wpg="http://schemas.microsoft.com/office/word/2010/wordprocessingGroup" xmlns:wpi="http://schemas.microsoft.com/office/word/2010/wordprocessingInk" xmlns:wne="http://schemas.microsoft.com/office/word/2006/wordml" xmlns:wps="http://schemas.microsoft.com/office/word/2010/wordprocessingShape" mc:Ignorable="w14 w15 w16se w16cid w16 w16cex w16sdtdh w16sdtfl w16du wp14">
   <w:body>
     <w:p/>
     <w:tbl>
@@ -121,7 +121,25 @@
                 <w:sz w:val="24"/>
                 <w:szCs w:val="24"/>
               </w:rPr>
-              <w:t xml:space="preserve">Esta pauta tiene como objetivo ayudarte a monitorear el desarrollo de tu Proyecto APT, reflexionando sobre tus avances de acuerdo con lo planificado en la fase anterior y recibiendo retroalimentación de tus pares y docentes que te permita hacer los ajustes necesarios para cumplir con los objetivos de tu proyecto. Esta pauta debe ser respondida </w:t>
+              <w:t xml:space="preserve">Esta pauta tiene como objetivo ayudarte a monitorear el desarrollo de tu Proyecto APT, reflexionando sobre tus avances de acuerdo con lo planificado en la fase anterior y recibiendo retroalimentación de tus </w:t>
+            </w:r>
+            <w:proofErr w:type="spellStart"/>
+            <w:r>
+              <w:rPr>
+                <w:rFonts w:eastAsiaTheme="majorEastAsia"/>
+                <w:sz w:val="24"/>
+                <w:szCs w:val="24"/>
+              </w:rPr>
+              <w:t>pares</w:t>
+            </w:r>
+            <w:proofErr w:type="spellEnd"/>
+            <w:r>
+              <w:rPr>
+                <w:rFonts w:eastAsiaTheme="majorEastAsia"/>
+                <w:sz w:val="24"/>
+                <w:szCs w:val="24"/>
+              </w:rPr>
+              <w:t xml:space="preserve"> y docentes que te permita hacer los ajustes necesarios para cumplir con los objetivos de tu proyecto. Esta pauta debe ser respondida </w:t>
             </w:r>
             <w:r>
               <w:rPr>
@@ -286,7 +304,25 @@
                 <w:sz w:val="24"/>
                 <w:szCs w:val="24"/>
               </w:rPr>
-              <w:t>1. Mira tu carta Gantt y reflexiona sobre los avances de tu Proyecto APT</w:t>
+              <w:t xml:space="preserve">1. Mira </w:t>
+            </w:r>
+            <w:proofErr w:type="spellStart"/>
+            <w:r>
+              <w:rPr>
+                <w:rFonts w:eastAsiaTheme="majorEastAsia"/>
+                <w:sz w:val="24"/>
+                <w:szCs w:val="24"/>
+              </w:rPr>
+              <w:t>tu</w:t>
+            </w:r>
+            <w:proofErr w:type="spellEnd"/>
+            <w:r>
+              <w:rPr>
+                <w:rFonts w:eastAsiaTheme="majorEastAsia"/>
+                <w:sz w:val="24"/>
+                <w:szCs w:val="24"/>
+              </w:rPr>
+              <w:t xml:space="preserve"> carta Gantt y reflexiona sobre los avances de tu Proyecto APT</w:t>
             </w:r>
           </w:p>
         </w:tc>
@@ -333,6 +369,76 @@
           </w:p>
           <w:p>
             <w:pPr>
+              <w:jc w:val="both"/>
+              <w:rPr>
+                <w:rFonts w:ascii="Calibri" w:hAnsi="Calibri"/>
+                <w:b/>
+                <w:bCs/>
+                <w:color w:val="1F4E79" w:themeColor="accent1" w:themeShade="80"/>
+              </w:rPr>
+            </w:pPr>
+            <w:r>
+              <w:rPr>
+                <w:rFonts w:ascii="Calibri" w:hAnsi="Calibri"/>
+                <w:b/>
+                <w:bCs/>
+                <w:color w:val="1F4E79" w:themeColor="accent1" w:themeShade="80"/>
+              </w:rPr>
+              <w:t xml:space="preserve">En general hemos cumplido con las principales actividades fijadas en la carta Gantt como el levantamiento de </w:t>
+            </w:r>
+            <w:proofErr w:type="gramStart"/>
+            <w:r>
+              <w:rPr>
+                <w:rFonts w:ascii="Calibri" w:hAnsi="Calibri"/>
+                <w:b/>
+                <w:bCs/>
+                <w:color w:val="1F4E79" w:themeColor="accent1" w:themeShade="80"/>
+              </w:rPr>
+              <w:t>requerimientos ,</w:t>
+            </w:r>
+            <w:proofErr w:type="gramEnd"/>
+            <w:r>
+              <w:rPr>
+                <w:rFonts w:ascii="Calibri" w:hAnsi="Calibri"/>
+                <w:b/>
+                <w:bCs/>
+                <w:color w:val="1F4E79" w:themeColor="accent1" w:themeShade="80"/>
+              </w:rPr>
+              <w:t xml:space="preserve"> diseño de arquitectura y definición del backlog </w:t>
+            </w:r>
+          </w:p>
+          <w:p>
+            <w:pPr>
+              <w:pStyle w:val="Prrafodelista"/>
+              <w:numPr>
+                <w:ilvl w:val="0"/>
+                <w:numId w:val="44"/>
+              </w:numPr>
+              <w:jc w:val="both"/>
+              <w:rPr>
+                <w:rFonts w:ascii="Calibri" w:hAnsi="Calibri"/>
+                <w:b/>
+                <w:bCs/>
+                <w:color w:val="1F4E79" w:themeColor="accent1" w:themeShade="80"/>
+              </w:rPr>
+            </w:pPr>
+            <w:r>
+              <w:rPr>
+                <w:rFonts w:ascii="Calibri" w:hAnsi="Calibri"/>
+                <w:b/>
+                <w:bCs/>
+                <w:color w:val="1F4E79" w:themeColor="accent1" w:themeShade="80"/>
+              </w:rPr>
+              <w:t>De lo cual destacaría la coordinación de reuniones que se mantuvieron alineado al equipo.</w:t>
+            </w:r>
+          </w:p>
+          <w:p>
+            <w:pPr>
+              <w:pStyle w:val="Prrafodelista"/>
+              <w:numPr>
+                <w:ilvl w:val="0"/>
+                <w:numId w:val="44"/>
+              </w:numPr>
               <w:jc w:val="both"/>
               <w:rPr>
                 <w:rFonts w:ascii="Calibri" w:hAnsi="Calibri"/>
@@ -442,19 +548,119 @@
               <w:jc w:val="both"/>
               <w:rPr>
                 <w:rFonts w:eastAsiaTheme="majorEastAsia"/>
+                <w:sz w:val="24"/>
+                <w:szCs w:val="24"/>
+              </w:rPr>
+            </w:pPr>
+            <w:r>
+              <w:rPr>
+                <w:rFonts w:eastAsiaTheme="majorEastAsia"/>
+                <w:sz w:val="24"/>
+                <w:szCs w:val="24"/>
+              </w:rPr>
+              <w:t xml:space="preserve">¿De qué manera has enfrentado y/o planeas enfrentar las dificultades que han afectado el desarrollo de tu Proyecto APT? </w:t>
+            </w:r>
+          </w:p>
+          <w:p>
+            <w:pPr>
+              <w:jc w:val="both"/>
+              <w:rPr>
+                <w:rFonts w:eastAsiaTheme="majorEastAsia"/>
                 <w:color w:val="767171" w:themeColor="background2" w:themeShade="80"/>
                 <w:sz w:val="24"/>
                 <w:szCs w:val="24"/>
               </w:rPr>
             </w:pPr>
+          </w:p>
+          <w:p>
+            <w:pPr>
+              <w:pStyle w:val="Prrafodelista"/>
+              <w:numPr>
+                <w:ilvl w:val="0"/>
+                <w:numId w:val="45"/>
+              </w:numPr>
+              <w:jc w:val="both"/>
+              <w:rPr>
+                <w:rFonts w:ascii="Calibri" w:hAnsi="Calibri"/>
+                <w:b/>
+                <w:bCs/>
+                <w:color w:val="1F4E79" w:themeColor="accent1" w:themeShade="80"/>
+              </w:rPr>
+            </w:pPr>
             <w:r>
               <w:rPr>
+                <w:rFonts w:ascii="Calibri" w:hAnsi="Calibri"/>
+                <w:b/>
+                <w:bCs/>
+                <w:color w:val="1F4E79" w:themeColor="accent1" w:themeShade="80"/>
+              </w:rPr>
+              <w:t>Redistribución</w:t>
+            </w:r>
+            <w:r>
+              <w:rPr>
+                <w:rFonts w:ascii="Calibri" w:hAnsi="Calibri"/>
+                <w:b/>
+                <w:bCs/>
+                <w:color w:val="1F4E79" w:themeColor="accent1" w:themeShade="80"/>
+              </w:rPr>
+              <w:t xml:space="preserve"> de tareas: Un aparte del equipo avanzaba con la interfaz, otra se </w:t>
+            </w:r>
+            <w:proofErr w:type="spellStart"/>
+            <w:r>
+              <w:rPr>
+                <w:rFonts w:ascii="Calibri" w:hAnsi="Calibri"/>
+                <w:b/>
+                <w:bCs/>
+                <w:color w:val="1F4E79" w:themeColor="accent1" w:themeShade="80"/>
+              </w:rPr>
+              <w:t>enfoco</w:t>
+            </w:r>
+            <w:proofErr w:type="spellEnd"/>
+            <w:r>
+              <w:rPr>
+                <w:rFonts w:ascii="Calibri" w:hAnsi="Calibri"/>
+                <w:b/>
+                <w:bCs/>
+                <w:color w:val="1F4E79" w:themeColor="accent1" w:themeShade="80"/>
+              </w:rPr>
+              <w:t xml:space="preserve"> en la preparación de los datos.</w:t>
+            </w:r>
+          </w:p>
+          <w:p>
+            <w:pPr>
+              <w:pStyle w:val="Prrafodelista"/>
+              <w:numPr>
+                <w:ilvl w:val="0"/>
+                <w:numId w:val="45"/>
+              </w:numPr>
+              <w:jc w:val="both"/>
+              <w:rPr>
                 <w:rFonts w:eastAsiaTheme="majorEastAsia"/>
+                <w:color w:val="767171" w:themeColor="background2" w:themeShade="80"/>
                 <w:sz w:val="24"/>
                 <w:szCs w:val="24"/>
               </w:rPr>
-              <w:t xml:space="preserve">¿De qué manera has enfrentado y/o planeas enfrentar las dificultades que han afectado el desarrollo de tu Proyecto APT? </w:t>
+            </w:pPr>
+            <w:r>
+              <w:rPr>
+                <w:rFonts w:ascii="Calibri" w:hAnsi="Calibri"/>
+                <w:b/>
+                <w:bCs/>
+                <w:color w:val="1F4E79" w:themeColor="accent1" w:themeShade="80"/>
+              </w:rPr>
+              <w:t xml:space="preserve">Pedir retroalimentación temprana. </w:t>
             </w:r>
+          </w:p>
+          <w:p>
+            <w:pPr>
+              <w:jc w:val="both"/>
+              <w:rPr>
+                <w:rFonts w:eastAsiaTheme="majorEastAsia"/>
+                <w:color w:val="767171" w:themeColor="background2" w:themeShade="80"/>
+                <w:sz w:val="24"/>
+                <w:szCs w:val="24"/>
+              </w:rPr>
+            </w:pPr>
           </w:p>
           <w:p>
             <w:pPr>
@@ -674,51 +880,155 @@
               <w:jc w:val="both"/>
               <w:rPr>
                 <w:rFonts w:eastAsiaTheme="majorEastAsia"/>
+                <w:sz w:val="24"/>
+                <w:szCs w:val="24"/>
+              </w:rPr>
+            </w:pPr>
+            <w:r>
+              <w:rPr>
+                <w:rFonts w:eastAsiaTheme="majorEastAsia"/>
+                <w:sz w:val="24"/>
+                <w:szCs w:val="24"/>
+              </w:rPr>
+              <w:t>¿Cómo evalúas tu</w:t>
+            </w:r>
+            <w:r>
+              <w:rPr>
+                <w:rFonts w:eastAsiaTheme="majorEastAsia"/>
+                <w:sz w:val="24"/>
+                <w:szCs w:val="24"/>
+              </w:rPr>
+              <w:t xml:space="preserve"> trabajo</w:t>
+            </w:r>
+            <w:r>
+              <w:rPr>
+                <w:rFonts w:eastAsiaTheme="majorEastAsia"/>
+                <w:sz w:val="24"/>
+                <w:szCs w:val="24"/>
+              </w:rPr>
+              <w:t>? ¿Qué destacas y qué podrías hacer para mejorar tu</w:t>
+            </w:r>
+            <w:r>
+              <w:rPr>
+                <w:rFonts w:eastAsiaTheme="majorEastAsia"/>
+                <w:sz w:val="24"/>
+                <w:szCs w:val="24"/>
+              </w:rPr>
+              <w:t xml:space="preserve"> trabajo</w:t>
+            </w:r>
+            <w:r>
+              <w:rPr>
+                <w:rFonts w:eastAsiaTheme="majorEastAsia"/>
+                <w:sz w:val="24"/>
+                <w:szCs w:val="24"/>
+              </w:rPr>
+              <w:t xml:space="preserve">? </w:t>
+            </w:r>
+          </w:p>
+          <w:p>
+            <w:pPr>
+              <w:jc w:val="both"/>
+              <w:rPr>
+                <w:rFonts w:eastAsiaTheme="majorEastAsia"/>
                 <w:color w:val="767171" w:themeColor="background2" w:themeShade="80"/>
                 <w:sz w:val="24"/>
                 <w:szCs w:val="24"/>
               </w:rPr>
             </w:pPr>
+          </w:p>
+          <w:p>
+            <w:pPr>
+              <w:pStyle w:val="Prrafodelista"/>
+              <w:numPr>
+                <w:ilvl w:val="0"/>
+                <w:numId w:val="48"/>
+              </w:numPr>
+              <w:jc w:val="both"/>
+              <w:rPr>
+                <w:rFonts w:ascii="Calibri" w:hAnsi="Calibri"/>
+                <w:b/>
+                <w:bCs/>
+                <w:color w:val="1F4E79" w:themeColor="accent1" w:themeShade="80"/>
+              </w:rPr>
+            </w:pPr>
             <w:r>
               <w:rPr>
-                <w:rFonts w:eastAsiaTheme="majorEastAsia"/>
-                <w:sz w:val="24"/>
-                <w:szCs w:val="24"/>
-              </w:rPr>
-              <w:lastRenderedPageBreak/>
-              <w:t>¿Cómo evalúas tu</w:t>
+                <w:rFonts w:ascii="Calibri" w:hAnsi="Calibri"/>
+                <w:b/>
+                <w:bCs/>
+                <w:color w:val="1F4E79" w:themeColor="accent1" w:themeShade="80"/>
+              </w:rPr>
+              <w:t xml:space="preserve">Considero que mi aporte ha sido solido en el ámbito de desarrollo y pruebas del modelo </w:t>
             </w:r>
+            <w:proofErr w:type="spellStart"/>
             <w:r>
               <w:rPr>
-                <w:rFonts w:eastAsiaTheme="majorEastAsia"/>
-                <w:sz w:val="24"/>
-                <w:szCs w:val="24"/>
-              </w:rPr>
-              <w:t xml:space="preserve"> trabajo</w:t>
+                <w:rFonts w:ascii="Calibri" w:hAnsi="Calibri"/>
+                <w:b/>
+                <w:bCs/>
+                <w:color w:val="1F4E79" w:themeColor="accent1" w:themeShade="80"/>
+              </w:rPr>
+              <w:t>cnn</w:t>
             </w:r>
+            <w:proofErr w:type="spellEnd"/>
             <w:r>
               <w:rPr>
-                <w:rFonts w:eastAsiaTheme="majorEastAsia"/>
-                <w:sz w:val="24"/>
-                <w:szCs w:val="24"/>
-              </w:rPr>
-              <w:t>? ¿Qué destacas y qué podrías hacer para mejorar tu</w:t>
+                <w:rFonts w:ascii="Calibri" w:hAnsi="Calibri"/>
+                <w:b/>
+                <w:bCs/>
+                <w:color w:val="1F4E79" w:themeColor="accent1" w:themeShade="80"/>
+              </w:rPr>
+              <w:t xml:space="preserve"> y en la documentación </w:t>
             </w:r>
+          </w:p>
+          <w:p>
+            <w:pPr>
+              <w:pStyle w:val="Prrafodelista"/>
+              <w:numPr>
+                <w:ilvl w:val="0"/>
+                <w:numId w:val="48"/>
+              </w:numPr>
+              <w:jc w:val="both"/>
+              <w:rPr>
+                <w:rFonts w:ascii="Calibri" w:hAnsi="Calibri"/>
+                <w:b/>
+                <w:bCs/>
+                <w:color w:val="1F4E79" w:themeColor="accent1" w:themeShade="80"/>
+              </w:rPr>
+            </w:pPr>
             <w:r>
               <w:rPr>
-                <w:rFonts w:eastAsiaTheme="majorEastAsia"/>
-                <w:sz w:val="24"/>
-                <w:szCs w:val="24"/>
-              </w:rPr>
-              <w:t xml:space="preserve"> trabajo</w:t>
+                <w:rFonts w:ascii="Calibri" w:hAnsi="Calibri"/>
+                <w:b/>
+                <w:bCs/>
+                <w:color w:val="1F4E79" w:themeColor="accent1" w:themeShade="80"/>
+              </w:rPr>
+              <w:t>Destaco principalmente la constancia en las reuniones y claridad en la comunicación y la capacidad de resolver problemas técnicos.</w:t>
             </w:r>
+          </w:p>
+          <w:p>
+            <w:pPr>
+              <w:pStyle w:val="Prrafodelista"/>
+              <w:numPr>
+                <w:ilvl w:val="0"/>
+                <w:numId w:val="48"/>
+              </w:numPr>
+              <w:jc w:val="both"/>
+              <w:rPr>
+                <w:rFonts w:ascii="Calibri" w:hAnsi="Calibri"/>
+                <w:b/>
+                <w:bCs/>
+                <w:color w:val="1F4E79" w:themeColor="accent1" w:themeShade="80"/>
+              </w:rPr>
+            </w:pPr>
             <w:r>
               <w:rPr>
-                <w:rFonts w:eastAsiaTheme="majorEastAsia"/>
-                <w:sz w:val="24"/>
-                <w:szCs w:val="24"/>
-              </w:rPr>
-              <w:t xml:space="preserve">? </w:t>
+                <w:rFonts w:ascii="Calibri" w:hAnsi="Calibri"/>
+                <w:b/>
+                <w:bCs/>
+                <w:color w:val="1F4E79" w:themeColor="accent1" w:themeShade="80"/>
+              </w:rPr>
+              <w:t xml:space="preserve">A mejorar dedicar mas tiempo en la revisión del código y anticipar errores. </w:t>
             </w:r>
           </w:p>
           <w:p>
@@ -844,7 +1154,6 @@
               <w:jc w:val="both"/>
               <w:rPr>
                 <w:rFonts w:eastAsiaTheme="majorEastAsia"/>
-                <w:color w:val="767171" w:themeColor="background2" w:themeShade="80"/>
                 <w:sz w:val="24"/>
                 <w:szCs w:val="24"/>
               </w:rPr>
@@ -868,6 +1177,15 @@
                 <w:color w:val="1F4E79" w:themeColor="accent1" w:themeShade="80"/>
               </w:rPr>
             </w:pPr>
+            <w:r>
+              <w:rPr>
+                <w:rFonts w:ascii="Calibri" w:hAnsi="Calibri"/>
+                <w:b/>
+                <w:bCs/>
+                <w:color w:val="1F4E79" w:themeColor="accent1" w:themeShade="80"/>
+              </w:rPr>
+              <w:t xml:space="preserve">Me gustaría confirmar si el nivel de detalle de la documentación final es suficiente para la evaluación y si recomienda agregar una mejora post entrega.  </w:t>
+            </w:r>
           </w:p>
           <w:p>
             <w:pPr>
@@ -1003,18 +1321,48 @@
               <w:jc w:val="both"/>
               <w:rPr>
                 <w:rFonts w:eastAsiaTheme="majorEastAsia"/>
+                <w:sz w:val="24"/>
+                <w:szCs w:val="24"/>
+              </w:rPr>
+            </w:pPr>
+            <w:r>
+              <w:rPr>
+                <w:rFonts w:eastAsiaTheme="majorEastAsia"/>
+                <w:sz w:val="24"/>
+                <w:szCs w:val="24"/>
+              </w:rPr>
+              <w:t>¿Consideran que las actividades deben ser redistribuidas entre los miembros del grupo? ¿Hay nuevas actividades que deban ser asignadas a algún miembro del grupo?</w:t>
+            </w:r>
+          </w:p>
+          <w:p>
+            <w:pPr>
+              <w:jc w:val="both"/>
+              <w:rPr>
+                <w:rFonts w:eastAsiaTheme="majorEastAsia"/>
                 <w:color w:val="767171" w:themeColor="background2" w:themeShade="80"/>
                 <w:sz w:val="24"/>
                 <w:szCs w:val="24"/>
               </w:rPr>
             </w:pPr>
+          </w:p>
+          <w:p>
+            <w:pPr>
+              <w:jc w:val="both"/>
+              <w:rPr>
+                <w:rFonts w:ascii="Calibri" w:hAnsi="Calibri"/>
+                <w:b/>
+                <w:bCs/>
+                <w:color w:val="1F4E79" w:themeColor="accent1" w:themeShade="80"/>
+              </w:rPr>
+            </w:pPr>
             <w:r>
               <w:rPr>
-                <w:rFonts w:eastAsiaTheme="majorEastAsia"/>
-                <w:sz w:val="24"/>
-                <w:szCs w:val="24"/>
-              </w:rPr>
-              <w:t>¿Consideran que las actividades deben ser redistribuidas entre los miembros del grupo? ¿Hay nuevas actividades que deban ser asignadas a algún miembro del grupo?</w:t>
+                <w:rFonts w:ascii="Calibri" w:hAnsi="Calibri"/>
+                <w:b/>
+                <w:bCs/>
+                <w:color w:val="1F4E79" w:themeColor="accent1" w:themeShade="80"/>
+              </w:rPr>
+              <w:t>Por ahora no es necesario un cambio importante de responsabilidades</w:t>
             </w:r>
           </w:p>
           <w:p>
@@ -1139,10 +1487,18 @@
                 <w:sz w:val="24"/>
                 <w:szCs w:val="24"/>
               </w:rPr>
-              <w:t>. APT  grupal</w:t>
+              <w:t xml:space="preserve">. </w:t>
             </w:r>
-            <w:bookmarkStart w:id="0" w:name="_GoBack"/>
-            <w:bookmarkEnd w:id="0"/>
+            <w:proofErr w:type="gramStart"/>
+            <w:r>
+              <w:rPr>
+                <w:rFonts w:eastAsiaTheme="majorEastAsia"/>
+                <w:sz w:val="24"/>
+                <w:szCs w:val="24"/>
+              </w:rPr>
+              <w:t>APT  grupal</w:t>
+            </w:r>
+            <w:proofErr w:type="gramEnd"/>
           </w:p>
         </w:tc>
       </w:tr>
@@ -1188,12 +1544,73 @@
           </w:p>
           <w:p>
             <w:pPr>
+              <w:pStyle w:val="Prrafodelista"/>
+              <w:numPr>
+                <w:ilvl w:val="0"/>
+                <w:numId w:val="46"/>
+              </w:numPr>
               <w:jc w:val="both"/>
               <w:rPr>
-                <w:rFonts w:eastAsiaTheme="majorEastAsia"/>
-                <w:color w:val="767171" w:themeColor="background2" w:themeShade="80"/>
-                <w:sz w:val="24"/>
-                <w:szCs w:val="24"/>
+                <w:rFonts w:ascii="Calibri" w:hAnsi="Calibri"/>
+                <w:b/>
+                <w:bCs/>
+                <w:color w:val="1F4E79" w:themeColor="accent1" w:themeShade="80"/>
+              </w:rPr>
+            </w:pPr>
+            <w:r>
+              <w:rPr>
+                <w:rFonts w:ascii="Calibri" w:hAnsi="Calibri"/>
+                <w:b/>
+                <w:bCs/>
+                <w:color w:val="1F4E79" w:themeColor="accent1" w:themeShade="80"/>
+              </w:rPr>
+              <w:t xml:space="preserve">Buena comunicación y compromiso con los integrantes </w:t>
+            </w:r>
+          </w:p>
+          <w:p>
+            <w:pPr>
+              <w:pStyle w:val="Prrafodelista"/>
+              <w:numPr>
+                <w:ilvl w:val="0"/>
+                <w:numId w:val="46"/>
+              </w:numPr>
+              <w:jc w:val="both"/>
+              <w:rPr>
+                <w:rFonts w:ascii="Calibri" w:hAnsi="Calibri"/>
+                <w:b/>
+                <w:bCs/>
+                <w:color w:val="1F4E79" w:themeColor="accent1" w:themeShade="80"/>
+              </w:rPr>
+            </w:pPr>
+            <w:r>
+              <w:rPr>
+                <w:rFonts w:ascii="Calibri" w:hAnsi="Calibri"/>
+                <w:b/>
+                <w:bCs/>
+                <w:color w:val="1F4E79" w:themeColor="accent1" w:themeShade="80"/>
+              </w:rPr>
+              <w:t xml:space="preserve">Cada miembro aporta conocimientos </w:t>
+            </w:r>
+          </w:p>
+          <w:p>
+            <w:pPr>
+              <w:jc w:val="both"/>
+              <w:rPr>
+                <w:rFonts w:ascii="Calibri" w:hAnsi="Calibri"/>
+                <w:b/>
+                <w:bCs/>
+                <w:color w:val="1F4E79" w:themeColor="accent1" w:themeShade="80"/>
+              </w:rPr>
+            </w:pPr>
+          </w:p>
+          <w:p>
+            <w:pPr>
+              <w:jc w:val="both"/>
+              <w:rPr>
+                <w:rFonts w:ascii="Calibri" w:hAnsi="Calibri"/>
+                <w:b/>
+                <w:bCs/>
+                <w:color w:val="1F4E79" w:themeColor="accent1" w:themeShade="80"/>
               </w:rPr>
             </w:pPr>
           </w:p>
@@ -1272,7 +1689,7 @@
 </file>
 
 <file path=word/endnotes.xml><?xml version="1.0" encoding="utf-8"?>
-<w:endnotes xmlns:wpc="http://schemas.microsoft.com/office/word/2010/wordprocessingCanvas" xmlns:cx="http://schemas.microsoft.com/office/drawing/2014/chartex" xmlns:mc="http://schemas.openxmlformats.org/markup-compatibility/2006" xmlns:o="urn:schemas-microsoft-com:office:office" xmlns:r="http://schemas.openxmlformats.org/officeDocument/2006/relationships" xmlns:m="http://schemas.openxmlformats.org/officeDocument/2006/math" xmlns:v="urn:schemas-microsoft-com:vml" xmlns:wp14="http://schemas.microsoft.com/office/word/2010/wordprocessingDrawing" xmlns:wp="http://schemas.openxmlformats.org/drawingml/2006/wordprocessingDrawing" xmlns:w10="urn:schemas-microsoft-com:office:word" xmlns:w="http://schemas.openxmlformats.org/wordprocessingml/2006/main" xmlns:w14="http://schemas.microsoft.com/office/word/2010/wordml" xmlns:w15="http://schemas.microsoft.com/office/word/2012/wordml" xmlns:w16se="http://schemas.microsoft.com/office/word/2015/wordml/symex" xmlns:wpg="http://schemas.microsoft.com/office/word/2010/wordprocessingGroup" xmlns:wpi="http://schemas.microsoft.com/office/word/2010/wordprocessingInk" xmlns:wne="http://schemas.microsoft.com/office/word/2006/wordml" xmlns:wps="http://schemas.microsoft.com/office/word/2010/wordprocessingShape" mc:Ignorable="w14 w15 w16se wp14">
+<w:endnotes xmlns:wpc="http://schemas.microsoft.com/office/word/2010/wordprocessingCanvas" xmlns:cx="http://schemas.microsoft.com/office/drawing/2014/chartex" xmlns:cx1="http://schemas.microsoft.com/office/drawing/2015/9/8/chartex" xmlns:cx2="http://schemas.microsoft.com/office/drawing/2015/10/21/chartex" xmlns:cx3="http://schemas.microsoft.com/office/drawing/2016/5/9/chartex" xmlns:cx4="http://schemas.microsoft.com/office/drawing/2016/5/10/chartex" xmlns:cx5="http://schemas.microsoft.com/office/drawing/2016/5/11/chartex" xmlns:cx6="http://schemas.microsoft.com/office/drawing/2016/5/12/chartex" xmlns:cx7="http://schemas.microsoft.com/office/drawing/2016/5/13/chartex" xmlns:cx8="http://schemas.microsoft.com/office/drawing/2016/5/14/chartex" xmlns:mc="http://schemas.openxmlformats.org/markup-compatibility/2006" xmlns:aink="http://schemas.microsoft.com/office/drawing/2016/ink" xmlns:am3d="http://schemas.microsoft.com/office/drawing/2017/model3d" xmlns:o="urn:schemas-microsoft-com:office:office" xmlns:oel="http://schemas.microsoft.com/office/2019/extlst" xmlns:r="http://schemas.openxmlformats.org/officeDocument/2006/relationships" xmlns:m="http://schemas.openxmlformats.org/officeDocument/2006/math" xmlns:v="urn:schemas-microsoft-com:vml" xmlns:wp14="http://schemas.microsoft.com/office/word/2010/wordprocessingDrawing" xmlns:wp="http://schemas.openxmlformats.org/drawingml/2006/wordprocessingDrawing" xmlns:w10="urn:schemas-microsoft-com:office:word" xmlns:w="http://schemas.openxmlformats.org/wordprocessingml/2006/main" xmlns:w14="http://schemas.microsoft.com/office/word/2010/wordml" xmlns:w15="http://schemas.microsoft.com/office/word/2012/wordml" xmlns:w16cex="http://schemas.microsoft.com/office/word/2018/wordml/cex" xmlns:w16cid="http://schemas.microsoft.com/office/word/2016/wordml/cid" xmlns:w16="http://schemas.microsoft.com/office/word/2018/wordml" xmlns:w16du="http://schemas.microsoft.com/office/word/2023/wordml/word16du" xmlns:w16sdtdh="http://schemas.microsoft.com/office/word/2020/wordml/sdtdatahash" xmlns:w16sdtfl="http://schemas.microsoft.com/office/word/2024/wordml/sdtformatlock" xmlns:w16se="http://schemas.microsoft.com/office/word/2015/wordml/symex" xmlns:wpg="http://schemas.microsoft.com/office/word/2010/wordprocessingGroup" xmlns:wpi="http://schemas.microsoft.com/office/word/2010/wordprocessingInk" xmlns:wne="http://schemas.microsoft.com/office/word/2006/wordml" xmlns:wps="http://schemas.microsoft.com/office/word/2010/wordprocessingShape" mc:Ignorable="w14 w15 w16se w16cid w16 w16cex w16sdtdh w16sdtfl w16du wp14">
   <w:endnote w:type="separator" w:id="-1">
     <w:p>
       <w:pPr>
@@ -1297,7 +1714,7 @@
 </file>
 
 <file path=word/footer1.xml><?xml version="1.0" encoding="utf-8"?>
-<w:ftr xmlns:wpc="http://schemas.microsoft.com/office/word/2010/wordprocessingCanvas" xmlns:cx="http://schemas.microsoft.com/office/drawing/2014/chartex" xmlns:mc="http://schemas.openxmlformats.org/markup-compatibility/2006" xmlns:o="urn:schemas-microsoft-com:office:office" xmlns:r="http://schemas.openxmlformats.org/officeDocument/2006/relationships" xmlns:m="http://schemas.openxmlformats.org/officeDocument/2006/math" xmlns:v="urn:schemas-microsoft-com:vml" xmlns:wp14="http://schemas.microsoft.com/office/word/2010/wordprocessingDrawing" xmlns:wp="http://schemas.openxmlformats.org/drawingml/2006/wordprocessingDrawing" xmlns:w10="urn:schemas-microsoft-com:office:word" xmlns:w="http://schemas.openxmlformats.org/wordprocessingml/2006/main" xmlns:w14="http://schemas.microsoft.com/office/word/2010/wordml" xmlns:w15="http://schemas.microsoft.com/office/word/2012/wordml" xmlns:w16se="http://schemas.microsoft.com/office/word/2015/wordml/symex" xmlns:wpg="http://schemas.microsoft.com/office/word/2010/wordprocessingGroup" xmlns:wpi="http://schemas.microsoft.com/office/word/2010/wordprocessingInk" xmlns:wne="http://schemas.microsoft.com/office/word/2006/wordml" xmlns:wps="http://schemas.microsoft.com/office/word/2010/wordprocessingShape" mc:Ignorable="w14 w15 w16se wp14">
+<w:ftr xmlns:wpc="http://schemas.microsoft.com/office/word/2010/wordprocessingCanvas" xmlns:cx="http://schemas.microsoft.com/office/drawing/2014/chartex" xmlns:cx1="http://schemas.microsoft.com/office/drawing/2015/9/8/chartex" xmlns:cx2="http://schemas.microsoft.com/office/drawing/2015/10/21/chartex" xmlns:cx3="http://schemas.microsoft.com/office/drawing/2016/5/9/chartex" xmlns:cx4="http://schemas.microsoft.com/office/drawing/2016/5/10/chartex" xmlns:cx5="http://schemas.microsoft.com/office/drawing/2016/5/11/chartex" xmlns:cx6="http://schemas.microsoft.com/office/drawing/2016/5/12/chartex" xmlns:cx7="http://schemas.microsoft.com/office/drawing/2016/5/13/chartex" xmlns:cx8="http://schemas.microsoft.com/office/drawing/2016/5/14/chartex" xmlns:mc="http://schemas.openxmlformats.org/markup-compatibility/2006" xmlns:aink="http://schemas.microsoft.com/office/drawing/2016/ink" xmlns:am3d="http://schemas.microsoft.com/office/drawing/2017/model3d" xmlns:o="urn:schemas-microsoft-com:office:office" xmlns:oel="http://schemas.microsoft.com/office/2019/extlst" xmlns:r="http://schemas.openxmlformats.org/officeDocument/2006/relationships" xmlns:m="http://schemas.openxmlformats.org/officeDocument/2006/math" xmlns:v="urn:schemas-microsoft-com:vml" xmlns:wp14="http://schemas.microsoft.com/office/word/2010/wordprocessingDrawing" xmlns:wp="http://schemas.openxmlformats.org/drawingml/2006/wordprocessingDrawing" xmlns:w10="urn:schemas-microsoft-com:office:word" xmlns:w="http://schemas.openxmlformats.org/wordprocessingml/2006/main" xmlns:w14="http://schemas.microsoft.com/office/word/2010/wordml" xmlns:w15="http://schemas.microsoft.com/office/word/2012/wordml" xmlns:w16cex="http://schemas.microsoft.com/office/word/2018/wordml/cex" xmlns:w16cid="http://schemas.microsoft.com/office/word/2016/wordml/cid" xmlns:w16="http://schemas.microsoft.com/office/word/2018/wordml" xmlns:w16du="http://schemas.microsoft.com/office/word/2023/wordml/word16du" xmlns:w16sdtdh="http://schemas.microsoft.com/office/word/2020/wordml/sdtdatahash" xmlns:w16sdtfl="http://schemas.microsoft.com/office/word/2024/wordml/sdtformatlock" xmlns:w16se="http://schemas.microsoft.com/office/word/2015/wordml/symex" xmlns:wpg="http://schemas.microsoft.com/office/word/2010/wordprocessingGroup" xmlns:wpi="http://schemas.microsoft.com/office/word/2010/wordprocessingInk" xmlns:wne="http://schemas.microsoft.com/office/word/2006/wordml" xmlns:wps="http://schemas.microsoft.com/office/word/2010/wordprocessingShape" mc:Ignorable="w14 w15 w16se w16cid w16 w16cex w16sdtdh w16sdtfl w16du wp14">
   <w:sdt>
     <w:sdtPr>
       <w:id w:val="-937982979"/>
@@ -1306,7 +1723,6 @@
         <w:docPartUnique/>
       </w:docPartObj>
     </w:sdtPr>
-    <w:sdtEndPr/>
     <w:sdtContent>
       <w:p>
         <w:pPr>
@@ -1518,7 +1934,7 @@
             </mc:Choice>
             <mc:Fallback>
               <w:pict>
-                <v:group w14:anchorId="51D00065" id="Grupo 32" o:spid="_x0000_s1026" style="position:absolute;margin-left:0;margin-top:0;width:610.5pt;height:15pt;z-index:251659264;mso-width-percent:1000;mso-position-horizontal:center;mso-position-horizontal-relative:page;mso-position-vertical:center;mso-position-vertical-relative:bottom-margin-area;mso-width-percent:1000" coordorigin=",14970" coordsize="12255,300" o:gfxdata="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">
+                <v:group w14:anchorId="51D00065" id="Grupo 32" o:spid="_x0000_s1026" style="position:absolute;margin-left:0;margin-top:0;width:610.5pt;height:15pt;z-index:251659264;mso-width-percent:1000;mso-position-horizontal:center;mso-position-horizontal-relative:page;mso-position-vertical:center;mso-position-vertical-relative:bottom-margin-area;mso-width-percent:1000" coordorigin=",14970" coordsize="12255,300" o:gfxdata="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">
                   <v:shapetype id="_x0000_t202" coordsize="21600,21600" o:spt="202" path="m,l,21600r21600,l21600,xe">
                     <v:stroke joinstyle="miter"/>
                     <v:path gradientshapeok="t" o:connecttype="rect"/>
@@ -1585,7 +2001,7 @@
 </file>
 
 <file path=word/footnotes.xml><?xml version="1.0" encoding="utf-8"?>
-<w:footnotes xmlns:wpc="http://schemas.microsoft.com/office/word/2010/wordprocessingCanvas" xmlns:cx="http://schemas.microsoft.com/office/drawing/2014/chartex" xmlns:mc="http://schemas.openxmlformats.org/markup-compatibility/2006" xmlns:o="urn:schemas-microsoft-com:office:office" xmlns:r="http://schemas.openxmlformats.org/officeDocument/2006/relationships" xmlns:m="http://schemas.openxmlformats.org/officeDocument/2006/math" xmlns:v="urn:schemas-microsoft-com:vml" xmlns:wp14="http://schemas.microsoft.com/office/word/2010/wordprocessingDrawing" xmlns:wp="http://schemas.openxmlformats.org/drawingml/2006/wordprocessingDrawing" xmlns:w10="urn:schemas-microsoft-com:office:word" xmlns:w="http://schemas.openxmlformats.org/wordprocessingml/2006/main" xmlns:w14="http://schemas.microsoft.com/office/word/2010/wordml" xmlns:w15="http://schemas.microsoft.com/office/word/2012/wordml" xmlns:w16se="http://schemas.microsoft.com/office/word/2015/wordml/symex" xmlns:wpg="http://schemas.microsoft.com/office/word/2010/wordprocessingGroup" xmlns:wpi="http://schemas.microsoft.com/office/word/2010/wordprocessingInk" xmlns:wne="http://schemas.microsoft.com/office/word/2006/wordml" xmlns:wps="http://schemas.microsoft.com/office/word/2010/wordprocessingShape" mc:Ignorable="w14 w15 w16se wp14">
+<w:footnotes xmlns:wpc="http://schemas.microsoft.com/office/word/2010/wordprocessingCanvas" xmlns:cx="http://schemas.microsoft.com/office/drawing/2014/chartex" xmlns:cx1="http://schemas.microsoft.com/office/drawing/2015/9/8/chartex" xmlns:cx2="http://schemas.microsoft.com/office/drawing/2015/10/21/chartex" xmlns:cx3="http://schemas.microsoft.com/office/drawing/2016/5/9/chartex" xmlns:cx4="http://schemas.microsoft.com/office/drawing/2016/5/10/chartex" xmlns:cx5="http://schemas.microsoft.com/office/drawing/2016/5/11/chartex" xmlns:cx6="http://schemas.microsoft.com/office/drawing/2016/5/12/chartex" xmlns:cx7="http://schemas.microsoft.com/office/drawing/2016/5/13/chartex" xmlns:cx8="http://schemas.microsoft.com/office/drawing/2016/5/14/chartex" xmlns:mc="http://schemas.openxmlformats.org/markup-compatibility/2006" xmlns:aink="http://schemas.microsoft.com/office/drawing/2016/ink" xmlns:am3d="http://schemas.microsoft.com/office/drawing/2017/model3d" xmlns:o="urn:schemas-microsoft-com:office:office" xmlns:oel="http://schemas.microsoft.com/office/2019/extlst" xmlns:r="http://schemas.openxmlformats.org/officeDocument/2006/relationships" xmlns:m="http://schemas.openxmlformats.org/officeDocument/2006/math" xmlns:v="urn:schemas-microsoft-com:vml" xmlns:wp14="http://schemas.microsoft.com/office/word/2010/wordprocessingDrawing" xmlns:wp="http://schemas.openxmlformats.org/drawingml/2006/wordprocessingDrawing" xmlns:w10="urn:schemas-microsoft-com:office:word" xmlns:w="http://schemas.openxmlformats.org/wordprocessingml/2006/main" xmlns:w14="http://schemas.microsoft.com/office/word/2010/wordml" xmlns:w15="http://schemas.microsoft.com/office/word/2012/wordml" xmlns:w16cex="http://schemas.microsoft.com/office/word/2018/wordml/cex" xmlns:w16cid="http://schemas.microsoft.com/office/word/2016/wordml/cid" xmlns:w16="http://schemas.microsoft.com/office/word/2018/wordml" xmlns:w16du="http://schemas.microsoft.com/office/word/2023/wordml/word16du" xmlns:w16sdtdh="http://schemas.microsoft.com/office/word/2020/wordml/sdtdatahash" xmlns:w16sdtfl="http://schemas.microsoft.com/office/word/2024/wordml/sdtformatlock" xmlns:w16se="http://schemas.microsoft.com/office/word/2015/wordml/symex" xmlns:wpg="http://schemas.microsoft.com/office/word/2010/wordprocessingGroup" xmlns:wpi="http://schemas.microsoft.com/office/word/2010/wordprocessingInk" xmlns:wne="http://schemas.microsoft.com/office/word/2006/wordml" xmlns:wps="http://schemas.microsoft.com/office/word/2010/wordprocessingShape" mc:Ignorable="w14 w15 w16se w16cid w16 w16cex w16sdtdh w16sdtfl w16du wp14">
   <w:footnote w:type="separator" w:id="-1">
     <w:p>
       <w:pPr>
@@ -1610,7 +2026,7 @@
 </file>
 
 <file path=word/header1.xml><?xml version="1.0" encoding="utf-8"?>
-<w:hdr xmlns:wpc="http://schemas.microsoft.com/office/word/2010/wordprocessingCanvas" xmlns:cx="http://schemas.microsoft.com/office/drawing/2014/chartex" xmlns:mc="http://schemas.openxmlformats.org/markup-compatibility/2006" xmlns:o="urn:schemas-microsoft-com:office:office" xmlns:r="http://schemas.openxmlformats.org/officeDocument/2006/relationships" xmlns:m="http://schemas.openxmlformats.org/officeDocument/2006/math" xmlns:v="urn:schemas-microsoft-com:vml" xmlns:wp14="http://schemas.microsoft.com/office/word/2010/wordprocessingDrawing" xmlns:wp="http://schemas.openxmlformats.org/drawingml/2006/wordprocessingDrawing" xmlns:w10="urn:schemas-microsoft-com:office:word" xmlns:w="http://schemas.openxmlformats.org/wordprocessingml/2006/main" xmlns:w14="http://schemas.microsoft.com/office/word/2010/wordml" xmlns:w15="http://schemas.microsoft.com/office/word/2012/wordml" xmlns:w16se="http://schemas.microsoft.com/office/word/2015/wordml/symex" xmlns:wpg="http://schemas.microsoft.com/office/word/2010/wordprocessingGroup" xmlns:wpi="http://schemas.microsoft.com/office/word/2010/wordprocessingInk" xmlns:wne="http://schemas.microsoft.com/office/word/2006/wordml" xmlns:wps="http://schemas.microsoft.com/office/word/2010/wordprocessingShape" mc:Ignorable="w14 w15 w16se wp14">
+<w:hdr xmlns:wpc="http://schemas.microsoft.com/office/word/2010/wordprocessingCanvas" xmlns:cx="http://schemas.microsoft.com/office/drawing/2014/chartex" xmlns:cx1="http://schemas.microsoft.com/office/drawing/2015/9/8/chartex" xmlns:cx2="http://schemas.microsoft.com/office/drawing/2015/10/21/chartex" xmlns:cx3="http://schemas.microsoft.com/office/drawing/2016/5/9/chartex" xmlns:cx4="http://schemas.microsoft.com/office/drawing/2016/5/10/chartex" xmlns:cx5="http://schemas.microsoft.com/office/drawing/2016/5/11/chartex" xmlns:cx6="http://schemas.microsoft.com/office/drawing/2016/5/12/chartex" xmlns:cx7="http://schemas.microsoft.com/office/drawing/2016/5/13/chartex" xmlns:cx8="http://schemas.microsoft.com/office/drawing/2016/5/14/chartex" xmlns:mc="http://schemas.openxmlformats.org/markup-compatibility/2006" xmlns:aink="http://schemas.microsoft.com/office/drawing/2016/ink" xmlns:am3d="http://schemas.microsoft.com/office/drawing/2017/model3d" xmlns:o="urn:schemas-microsoft-com:office:office" xmlns:oel="http://schemas.microsoft.com/office/2019/extlst" xmlns:r="http://schemas.openxmlformats.org/officeDocument/2006/relationships" xmlns:m="http://schemas.openxmlformats.org/officeDocument/2006/math" xmlns:v="urn:schemas-microsoft-com:vml" xmlns:wp14="http://schemas.microsoft.com/office/word/2010/wordprocessingDrawing" xmlns:wp="http://schemas.openxmlformats.org/drawingml/2006/wordprocessingDrawing" xmlns:w10="urn:schemas-microsoft-com:office:word" xmlns:w="http://schemas.openxmlformats.org/wordprocessingml/2006/main" xmlns:w14="http://schemas.microsoft.com/office/word/2010/wordml" xmlns:w15="http://schemas.microsoft.com/office/word/2012/wordml" xmlns:w16cex="http://schemas.microsoft.com/office/word/2018/wordml/cex" xmlns:w16cid="http://schemas.microsoft.com/office/word/2016/wordml/cid" xmlns:w16="http://schemas.microsoft.com/office/word/2018/wordml" xmlns:w16du="http://schemas.microsoft.com/office/word/2023/wordml/word16du" xmlns:w16sdtdh="http://schemas.microsoft.com/office/word/2020/wordml/sdtdatahash" xmlns:w16sdtfl="http://schemas.microsoft.com/office/word/2024/wordml/sdtformatlock" xmlns:w16se="http://schemas.microsoft.com/office/word/2015/wordml/symex" xmlns:wpg="http://schemas.microsoft.com/office/word/2010/wordprocessingGroup" xmlns:wpi="http://schemas.microsoft.com/office/word/2010/wordprocessingInk" xmlns:wne="http://schemas.microsoft.com/office/word/2006/wordml" xmlns:wps="http://schemas.microsoft.com/office/word/2010/wordprocessingShape" mc:Ignorable="w14 w15 w16se w16cid w16 w16cex w16sdtdh w16sdtfl w16du wp14">
   <w:tbl>
     <w:tblPr>
       <w:tblStyle w:val="Tablaconcuadrcula"/>
@@ -1790,7 +2206,7 @@
 </file>
 
 <file path=word/header2.xml><?xml version="1.0" encoding="utf-8"?>
-<w:hdr xmlns:wpc="http://schemas.microsoft.com/office/word/2010/wordprocessingCanvas" xmlns:cx="http://schemas.microsoft.com/office/drawing/2014/chartex" xmlns:mc="http://schemas.openxmlformats.org/markup-compatibility/2006" xmlns:o="urn:schemas-microsoft-com:office:office" xmlns:r="http://schemas.openxmlformats.org/officeDocument/2006/relationships" xmlns:m="http://schemas.openxmlformats.org/officeDocument/2006/math" xmlns:v="urn:schemas-microsoft-com:vml" xmlns:wp14="http://schemas.microsoft.com/office/word/2010/wordprocessingDrawing" xmlns:wp="http://schemas.openxmlformats.org/drawingml/2006/wordprocessingDrawing" xmlns:w10="urn:schemas-microsoft-com:office:word" xmlns:w="http://schemas.openxmlformats.org/wordprocessingml/2006/main" xmlns:w14="http://schemas.microsoft.com/office/word/2010/wordml" xmlns:w15="http://schemas.microsoft.com/office/word/2012/wordml" xmlns:w16se="http://schemas.microsoft.com/office/word/2015/wordml/symex" xmlns:wpg="http://schemas.microsoft.com/office/word/2010/wordprocessingGroup" xmlns:wpi="http://schemas.microsoft.com/office/word/2010/wordprocessingInk" xmlns:wne="http://schemas.microsoft.com/office/word/2006/wordml" xmlns:wps="http://schemas.microsoft.com/office/word/2010/wordprocessingShape" mc:Ignorable="w14 w15 w16se wp14">
+<w:hdr xmlns:wpc="http://schemas.microsoft.com/office/word/2010/wordprocessingCanvas" xmlns:cx="http://schemas.microsoft.com/office/drawing/2014/chartex" xmlns:cx1="http://schemas.microsoft.com/office/drawing/2015/9/8/chartex" xmlns:cx2="http://schemas.microsoft.com/office/drawing/2015/10/21/chartex" xmlns:cx3="http://schemas.microsoft.com/office/drawing/2016/5/9/chartex" xmlns:cx4="http://schemas.microsoft.com/office/drawing/2016/5/10/chartex" xmlns:cx5="http://schemas.microsoft.com/office/drawing/2016/5/11/chartex" xmlns:cx6="http://schemas.microsoft.com/office/drawing/2016/5/12/chartex" xmlns:cx7="http://schemas.microsoft.com/office/drawing/2016/5/13/chartex" xmlns:cx8="http://schemas.microsoft.com/office/drawing/2016/5/14/chartex" xmlns:mc="http://schemas.openxmlformats.org/markup-compatibility/2006" xmlns:aink="http://schemas.microsoft.com/office/drawing/2016/ink" xmlns:am3d="http://schemas.microsoft.com/office/drawing/2017/model3d" xmlns:o="urn:schemas-microsoft-com:office:office" xmlns:oel="http://schemas.microsoft.com/office/2019/extlst" xmlns:r="http://schemas.openxmlformats.org/officeDocument/2006/relationships" xmlns:m="http://schemas.openxmlformats.org/officeDocument/2006/math" xmlns:v="urn:schemas-microsoft-com:vml" xmlns:wp14="http://schemas.microsoft.com/office/word/2010/wordprocessingDrawing" xmlns:wp="http://schemas.openxmlformats.org/drawingml/2006/wordprocessingDrawing" xmlns:w10="urn:schemas-microsoft-com:office:word" xmlns:w="http://schemas.openxmlformats.org/wordprocessingml/2006/main" xmlns:w14="http://schemas.microsoft.com/office/word/2010/wordml" xmlns:w15="http://schemas.microsoft.com/office/word/2012/wordml" xmlns:w16cex="http://schemas.microsoft.com/office/word/2018/wordml/cex" xmlns:w16cid="http://schemas.microsoft.com/office/word/2016/wordml/cid" xmlns:w16="http://schemas.microsoft.com/office/word/2018/wordml" xmlns:w16du="http://schemas.microsoft.com/office/word/2023/wordml/word16du" xmlns:w16sdtdh="http://schemas.microsoft.com/office/word/2020/wordml/sdtdatahash" xmlns:w16sdtfl="http://schemas.microsoft.com/office/word/2024/wordml/sdtformatlock" xmlns:w16se="http://schemas.microsoft.com/office/word/2015/wordml/symex" xmlns:wpg="http://schemas.microsoft.com/office/word/2010/wordprocessingGroup" xmlns:wpi="http://schemas.microsoft.com/office/word/2010/wordprocessingInk" xmlns:wne="http://schemas.microsoft.com/office/word/2006/wordml" xmlns:wps="http://schemas.microsoft.com/office/word/2010/wordprocessingShape" mc:Ignorable="w14 w15 w16se w16cid w16 w16cex w16sdtdh w16sdtfl w16du wp14">
   <w:tbl>
     <w:tblPr>
       <w:tblStyle w:val="Tablaconcuadrcula"/>
@@ -2065,7 +2481,7 @@
 </file>
 
 <file path=word/numbering.xml><?xml version="1.0" encoding="utf-8"?>
-<w:numbering xmlns:wpc="http://schemas.microsoft.com/office/word/2010/wordprocessingCanvas" xmlns:cx="http://schemas.microsoft.com/office/drawing/2014/chartex" xmlns:mc="http://schemas.openxmlformats.org/markup-compatibility/2006" xmlns:o="urn:schemas-microsoft-com:office:office" xmlns:r="http://schemas.openxmlformats.org/officeDocument/2006/relationships" xmlns:m="http://schemas.openxmlformats.org/officeDocument/2006/math" xmlns:v="urn:schemas-microsoft-com:vml" xmlns:wp14="http://schemas.microsoft.com/office/word/2010/wordprocessingDrawing" xmlns:wp="http://schemas.openxmlformats.org/drawingml/2006/wordprocessingDrawing" xmlns:w10="urn:schemas-microsoft-com:office:word" xmlns:w="http://schemas.openxmlformats.org/wordprocessingml/2006/main" xmlns:w14="http://schemas.microsoft.com/office/word/2010/wordml" xmlns:w15="http://schemas.microsoft.com/office/word/2012/wordml" xmlns:w16se="http://schemas.microsoft.com/office/word/2015/wordml/symex" xmlns:wpg="http://schemas.microsoft.com/office/word/2010/wordprocessingGroup" xmlns:wpi="http://schemas.microsoft.com/office/word/2010/wordprocessingInk" xmlns:wne="http://schemas.microsoft.com/office/word/2006/wordml" xmlns:wps="http://schemas.microsoft.com/office/word/2010/wordprocessingShape" mc:Ignorable="w14 w15 w16se wp14">
+<w:numbering xmlns:wpc="http://schemas.microsoft.com/office/word/2010/wordprocessingCanvas" xmlns:cx="http://schemas.microsoft.com/office/drawing/2014/chartex" xmlns:cx1="http://schemas.microsoft.com/office/drawing/2015/9/8/chartex" xmlns:cx2="http://schemas.microsoft.com/office/drawing/2015/10/21/chartex" xmlns:cx3="http://schemas.microsoft.com/office/drawing/2016/5/9/chartex" xmlns:cx4="http://schemas.microsoft.com/office/drawing/2016/5/10/chartex" xmlns:cx5="http://schemas.microsoft.com/office/drawing/2016/5/11/chartex" xmlns:cx6="http://schemas.microsoft.com/office/drawing/2016/5/12/chartex" xmlns:cx7="http://schemas.microsoft.com/office/drawing/2016/5/13/chartex" xmlns:cx8="http://schemas.microsoft.com/office/drawing/2016/5/14/chartex" xmlns:mc="http://schemas.openxmlformats.org/markup-compatibility/2006" xmlns:aink="http://schemas.microsoft.com/office/drawing/2016/ink" xmlns:am3d="http://schemas.microsoft.com/office/drawing/2017/model3d" xmlns:o="urn:schemas-microsoft-com:office:office" xmlns:oel="http://schemas.microsoft.com/office/2019/extlst" xmlns:r="http://schemas.openxmlformats.org/officeDocument/2006/relationships" xmlns:m="http://schemas.openxmlformats.org/officeDocument/2006/math" xmlns:v="urn:schemas-microsoft-com:vml" xmlns:wp14="http://schemas.microsoft.com/office/word/2010/wordprocessingDrawing" xmlns:wp="http://schemas.openxmlformats.org/drawingml/2006/wordprocessingDrawing" xmlns:w10="urn:schemas-microsoft-com:office:word" xmlns:w="http://schemas.openxmlformats.org/wordprocessingml/2006/main" xmlns:w14="http://schemas.microsoft.com/office/word/2010/wordml" xmlns:w15="http://schemas.microsoft.com/office/word/2012/wordml" xmlns:w16cex="http://schemas.microsoft.com/office/word/2018/wordml/cex" xmlns:w16cid="http://schemas.microsoft.com/office/word/2016/wordml/cid" xmlns:w16="http://schemas.microsoft.com/office/word/2018/wordml" xmlns:w16du="http://schemas.microsoft.com/office/word/2023/wordml/word16du" xmlns:w16sdtdh="http://schemas.microsoft.com/office/word/2020/wordml/sdtdatahash" xmlns:w16sdtfl="http://schemas.microsoft.com/office/word/2024/wordml/sdtformatlock" xmlns:w16se="http://schemas.microsoft.com/office/word/2015/wordml/symex" xmlns:wpg="http://schemas.microsoft.com/office/word/2010/wordprocessingGroup" xmlns:wpi="http://schemas.microsoft.com/office/word/2010/wordprocessingInk" xmlns:wne="http://schemas.microsoft.com/office/word/2006/wordml" xmlns:wps="http://schemas.microsoft.com/office/word/2010/wordprocessingShape" mc:Ignorable="w14 w15 w16se w16cid w16 w16cex w16sdtdh w16sdtfl w16du wp14">
   <w:abstractNum w:abstractNumId="0" w15:restartNumberingAfterBreak="0">
     <w:nsid w:val="049156A1"/>
     <w:multiLevelType w:val="hybridMultilevel"/>
@@ -2382,6 +2798,120 @@
     </w:lvl>
   </w:abstractNum>
   <w:abstractNum w:abstractNumId="3" w15:restartNumberingAfterBreak="0">
+    <w:nsid w:val="10EB4727"/>
+    <w:multiLevelType w:val="hybridMultilevel"/>
+    <w:tmpl w:val="C2605688"/>
+    <w:lvl w:ilvl="0" w:tplc="97E25710">
+      <w:start w:val="1"/>
+      <w:numFmt w:val="bullet"/>
+      <w:lvlText w:val=""/>
+      <w:lvlJc w:val="left"/>
+      <w:pPr>
+        <w:ind w:left="720" w:hanging="360"/>
+      </w:pPr>
+      <w:rPr>
+        <w:rFonts w:ascii="Symbol" w:hAnsi="Symbol" w:hint="default"/>
+        <w:color w:val="1F4E79" w:themeColor="accent1" w:themeShade="80"/>
+      </w:rPr>
+    </w:lvl>
+    <w:lvl w:ilvl="1" w:tplc="340A0003" w:tentative="1">
+      <w:start w:val="1"/>
+      <w:numFmt w:val="bullet"/>
+      <w:lvlText w:val="o"/>
+      <w:lvlJc w:val="left"/>
+      <w:pPr>
+        <w:ind w:left="1440" w:hanging="360"/>
+      </w:pPr>
+      <w:rPr>
+        <w:rFonts w:ascii="Courier New" w:hAnsi="Courier New" w:cs="Courier New" w:hint="default"/>
+      </w:rPr>
+    </w:lvl>
+    <w:lvl w:ilvl="2" w:tplc="340A0005" w:tentative="1">
+      <w:start w:val="1"/>
+      <w:numFmt w:val="bullet"/>
+      <w:lvlText w:val=""/>
+      <w:lvlJc w:val="left"/>
+      <w:pPr>
+        <w:ind w:left="2160" w:hanging="360"/>
+      </w:pPr>
+      <w:rPr>
+        <w:rFonts w:ascii="Wingdings" w:hAnsi="Wingdings" w:hint="default"/>
+      </w:rPr>
+    </w:lvl>
+    <w:lvl w:ilvl="3" w:tplc="340A0001" w:tentative="1">
+      <w:start w:val="1"/>
+      <w:numFmt w:val="bullet"/>
+      <w:lvlText w:val=""/>
+      <w:lvlJc w:val="left"/>
+      <w:pPr>
+        <w:ind w:left="2880" w:hanging="360"/>
+      </w:pPr>
+      <w:rPr>
+        <w:rFonts w:ascii="Symbol" w:hAnsi="Symbol" w:hint="default"/>
+      </w:rPr>
+    </w:lvl>
+    <w:lvl w:ilvl="4" w:tplc="340A0003" w:tentative="1">
+      <w:start w:val="1"/>
+      <w:numFmt w:val="bullet"/>
+      <w:lvlText w:val="o"/>
+      <w:lvlJc w:val="left"/>
+      <w:pPr>
+        <w:ind w:left="3600" w:hanging="360"/>
+      </w:pPr>
+      <w:rPr>
+        <w:rFonts w:ascii="Courier New" w:hAnsi="Courier New" w:cs="Courier New" w:hint="default"/>
+      </w:rPr>
+    </w:lvl>
+    <w:lvl w:ilvl="5" w:tplc="340A0005" w:tentative="1">
+      <w:start w:val="1"/>
+      <w:numFmt w:val="bullet"/>
+      <w:lvlText w:val=""/>
+      <w:lvlJc w:val="left"/>
+      <w:pPr>
+        <w:ind w:left="4320" w:hanging="360"/>
+      </w:pPr>
+      <w:rPr>
+        <w:rFonts w:ascii="Wingdings" w:hAnsi="Wingdings" w:hint="default"/>
+      </w:rPr>
+    </w:lvl>
+    <w:lvl w:ilvl="6" w:tplc="340A0001" w:tentative="1">
+      <w:start w:val="1"/>
+      <w:numFmt w:val="bullet"/>
+      <w:lvlText w:val=""/>
+      <w:lvlJc w:val="left"/>
+      <w:pPr>
+        <w:ind w:left="5040" w:hanging="360"/>
+      </w:pPr>
+      <w:rPr>
+        <w:rFonts w:ascii="Symbol" w:hAnsi="Symbol" w:hint="default"/>
+      </w:rPr>
+    </w:lvl>
+    <w:lvl w:ilvl="7" w:tplc="340A0003" w:tentative="1">
+      <w:start w:val="1"/>
+      <w:numFmt w:val="bullet"/>
+      <w:lvlText w:val="o"/>
+      <w:lvlJc w:val="left"/>
+      <w:pPr>
+        <w:ind w:left="5760" w:hanging="360"/>
+      </w:pPr>
+      <w:rPr>
+        <w:rFonts w:ascii="Courier New" w:hAnsi="Courier New" w:cs="Courier New" w:hint="default"/>
+      </w:rPr>
+    </w:lvl>
+    <w:lvl w:ilvl="8" w:tplc="340A0005" w:tentative="1">
+      <w:start w:val="1"/>
+      <w:numFmt w:val="bullet"/>
+      <w:lvlText w:val=""/>
+      <w:lvlJc w:val="left"/>
+      <w:pPr>
+        <w:ind w:left="6480" w:hanging="360"/>
+      </w:pPr>
+      <w:rPr>
+        <w:rFonts w:ascii="Wingdings" w:hAnsi="Wingdings" w:hint="default"/>
+      </w:rPr>
+    </w:lvl>
+  </w:abstractNum>
+  <w:abstractNum w:abstractNumId="4" w15:restartNumberingAfterBreak="0">
     <w:nsid w:val="114E14AF"/>
     <w:multiLevelType w:val="hybridMultilevel"/>
     <w:tmpl w:val="1E3E9D2A"/>
@@ -2494,7 +3024,7 @@
       </w:rPr>
     </w:lvl>
   </w:abstractNum>
-  <w:abstractNum w:abstractNumId="4" w15:restartNumberingAfterBreak="0">
+  <w:abstractNum w:abstractNumId="5" w15:restartNumberingAfterBreak="0">
     <w:nsid w:val="129E5F86"/>
     <w:multiLevelType w:val="hybridMultilevel"/>
     <w:tmpl w:val="BD7E1C68"/>
@@ -2583,7 +3113,7 @@
       </w:pPr>
     </w:lvl>
   </w:abstractNum>
-  <w:abstractNum w:abstractNumId="5" w15:restartNumberingAfterBreak="0">
+  <w:abstractNum w:abstractNumId="6" w15:restartNumberingAfterBreak="0">
     <w:nsid w:val="14BB08B8"/>
     <w:multiLevelType w:val="hybridMultilevel"/>
     <w:tmpl w:val="73EEE79A"/>
@@ -2696,7 +3226,120 @@
       </w:rPr>
     </w:lvl>
   </w:abstractNum>
-  <w:abstractNum w:abstractNumId="6" w15:restartNumberingAfterBreak="0">
+  <w:abstractNum w:abstractNumId="7" w15:restartNumberingAfterBreak="0">
+    <w:nsid w:val="16A72ADC"/>
+    <w:multiLevelType w:val="hybridMultilevel"/>
+    <w:tmpl w:val="C9403B72"/>
+    <w:lvl w:ilvl="0" w:tplc="340A0001">
+      <w:start w:val="1"/>
+      <w:numFmt w:val="bullet"/>
+      <w:lvlText w:val=""/>
+      <w:lvlJc w:val="left"/>
+      <w:pPr>
+        <w:ind w:left="720" w:hanging="360"/>
+      </w:pPr>
+      <w:rPr>
+        <w:rFonts w:ascii="Symbol" w:hAnsi="Symbol" w:hint="default"/>
+      </w:rPr>
+    </w:lvl>
+    <w:lvl w:ilvl="1" w:tplc="340A0003" w:tentative="1">
+      <w:start w:val="1"/>
+      <w:numFmt w:val="bullet"/>
+      <w:lvlText w:val="o"/>
+      <w:lvlJc w:val="left"/>
+      <w:pPr>
+        <w:ind w:left="1440" w:hanging="360"/>
+      </w:pPr>
+      <w:rPr>
+        <w:rFonts w:ascii="Courier New" w:hAnsi="Courier New" w:cs="Courier New" w:hint="default"/>
+      </w:rPr>
+    </w:lvl>
+    <w:lvl w:ilvl="2" w:tplc="340A0005" w:tentative="1">
+      <w:start w:val="1"/>
+      <w:numFmt w:val="bullet"/>
+      <w:lvlText w:val=""/>
+      <w:lvlJc w:val="left"/>
+      <w:pPr>
+        <w:ind w:left="2160" w:hanging="360"/>
+      </w:pPr>
+      <w:rPr>
+        <w:rFonts w:ascii="Wingdings" w:hAnsi="Wingdings" w:hint="default"/>
+      </w:rPr>
+    </w:lvl>
+    <w:lvl w:ilvl="3" w:tplc="340A0001" w:tentative="1">
+      <w:start w:val="1"/>
+      <w:numFmt w:val="bullet"/>
+      <w:lvlText w:val=""/>
+      <w:lvlJc w:val="left"/>
+      <w:pPr>
+        <w:ind w:left="2880" w:hanging="360"/>
+      </w:pPr>
+      <w:rPr>
+        <w:rFonts w:ascii="Symbol" w:hAnsi="Symbol" w:hint="default"/>
+      </w:rPr>
+    </w:lvl>
+    <w:lvl w:ilvl="4" w:tplc="340A0003" w:tentative="1">
+      <w:start w:val="1"/>
+      <w:numFmt w:val="bullet"/>
+      <w:lvlText w:val="o"/>
+      <w:lvlJc w:val="left"/>
+      <w:pPr>
+        <w:ind w:left="3600" w:hanging="360"/>
+      </w:pPr>
+      <w:rPr>
+        <w:rFonts w:ascii="Courier New" w:hAnsi="Courier New" w:cs="Courier New" w:hint="default"/>
+      </w:rPr>
+    </w:lvl>
+    <w:lvl w:ilvl="5" w:tplc="340A0005" w:tentative="1">
+      <w:start w:val="1"/>
+      <w:numFmt w:val="bullet"/>
+      <w:lvlText w:val=""/>
+      <w:lvlJc w:val="left"/>
+      <w:pPr>
+        <w:ind w:left="4320" w:hanging="360"/>
+      </w:pPr>
+      <w:rPr>
+        <w:rFonts w:ascii="Wingdings" w:hAnsi="Wingdings" w:hint="default"/>
+      </w:rPr>
+    </w:lvl>
+    <w:lvl w:ilvl="6" w:tplc="340A0001" w:tentative="1">
+      <w:start w:val="1"/>
+      <w:numFmt w:val="bullet"/>
+      <w:lvlText w:val=""/>
+      <w:lvlJc w:val="left"/>
+      <w:pPr>
+        <w:ind w:left="5040" w:hanging="360"/>
+      </w:pPr>
+      <w:rPr>
+        <w:rFonts w:ascii="Symbol" w:hAnsi="Symbol" w:hint="default"/>
+      </w:rPr>
+    </w:lvl>
+    <w:lvl w:ilvl="7" w:tplc="340A0003" w:tentative="1">
+      <w:start w:val="1"/>
+      <w:numFmt w:val="bullet"/>
+      <w:lvlText w:val="o"/>
+      <w:lvlJc w:val="left"/>
+      <w:pPr>
+        <w:ind w:left="5760" w:hanging="360"/>
+      </w:pPr>
+      <w:rPr>
+        <w:rFonts w:ascii="Courier New" w:hAnsi="Courier New" w:cs="Courier New" w:hint="default"/>
+      </w:rPr>
+    </w:lvl>
+    <w:lvl w:ilvl="8" w:tplc="340A0005" w:tentative="1">
+      <w:start w:val="1"/>
+      <w:numFmt w:val="bullet"/>
+      <w:lvlText w:val=""/>
+      <w:lvlJc w:val="left"/>
+      <w:pPr>
+        <w:ind w:left="6480" w:hanging="360"/>
+      </w:pPr>
+      <w:rPr>
+        <w:rFonts w:ascii="Wingdings" w:hAnsi="Wingdings" w:hint="default"/>
+      </w:rPr>
+    </w:lvl>
+  </w:abstractNum>
+  <w:abstractNum w:abstractNumId="8" w15:restartNumberingAfterBreak="0">
     <w:nsid w:val="17D912F3"/>
     <w:multiLevelType w:val="multilevel"/>
     <w:tmpl w:val="6B2E4928"/>
@@ -2845,7 +3488,7 @@
       </w:rPr>
     </w:lvl>
   </w:abstractNum>
-  <w:abstractNum w:abstractNumId="7" w15:restartNumberingAfterBreak="0">
+  <w:abstractNum w:abstractNumId="9" w15:restartNumberingAfterBreak="0">
     <w:nsid w:val="18791F54"/>
     <w:multiLevelType w:val="multilevel"/>
     <w:tmpl w:val="0CFC5F16"/>
@@ -2994,7 +3637,120 @@
       </w:rPr>
     </w:lvl>
   </w:abstractNum>
-  <w:abstractNum w:abstractNumId="8" w15:restartNumberingAfterBreak="0">
+  <w:abstractNum w:abstractNumId="10" w15:restartNumberingAfterBreak="0">
+    <w:nsid w:val="1C122514"/>
+    <w:multiLevelType w:val="hybridMultilevel"/>
+    <w:tmpl w:val="684ED64E"/>
+    <w:lvl w:ilvl="0" w:tplc="340A0001">
+      <w:start w:val="1"/>
+      <w:numFmt w:val="bullet"/>
+      <w:lvlText w:val=""/>
+      <w:lvlJc w:val="left"/>
+      <w:pPr>
+        <w:ind w:left="720" w:hanging="360"/>
+      </w:pPr>
+      <w:rPr>
+        <w:rFonts w:ascii="Symbol" w:hAnsi="Symbol" w:hint="default"/>
+      </w:rPr>
+    </w:lvl>
+    <w:lvl w:ilvl="1" w:tplc="340A0003" w:tentative="1">
+      <w:start w:val="1"/>
+      <w:numFmt w:val="bullet"/>
+      <w:lvlText w:val="o"/>
+      <w:lvlJc w:val="left"/>
+      <w:pPr>
+        <w:ind w:left="1440" w:hanging="360"/>
+      </w:pPr>
+      <w:rPr>
+        <w:rFonts w:ascii="Courier New" w:hAnsi="Courier New" w:cs="Courier New" w:hint="default"/>
+      </w:rPr>
+    </w:lvl>
+    <w:lvl w:ilvl="2" w:tplc="340A0005" w:tentative="1">
+      <w:start w:val="1"/>
+      <w:numFmt w:val="bullet"/>
+      <w:lvlText w:val=""/>
+      <w:lvlJc w:val="left"/>
+      <w:pPr>
+        <w:ind w:left="2160" w:hanging="360"/>
+      </w:pPr>
+      <w:rPr>
+        <w:rFonts w:ascii="Wingdings" w:hAnsi="Wingdings" w:hint="default"/>
+      </w:rPr>
+    </w:lvl>
+    <w:lvl w:ilvl="3" w:tplc="340A0001" w:tentative="1">
+      <w:start w:val="1"/>
+      <w:numFmt w:val="bullet"/>
+      <w:lvlText w:val=""/>
+      <w:lvlJc w:val="left"/>
+      <w:pPr>
+        <w:ind w:left="2880" w:hanging="360"/>
+      </w:pPr>
+      <w:rPr>
+        <w:rFonts w:ascii="Symbol" w:hAnsi="Symbol" w:hint="default"/>
+      </w:rPr>
+    </w:lvl>
+    <w:lvl w:ilvl="4" w:tplc="340A0003" w:tentative="1">
+      <w:start w:val="1"/>
+      <w:numFmt w:val="bullet"/>
+      <w:lvlText w:val="o"/>
+      <w:lvlJc w:val="left"/>
+      <w:pPr>
+        <w:ind w:left="3600" w:hanging="360"/>
+      </w:pPr>
+      <w:rPr>
+        <w:rFonts w:ascii="Courier New" w:hAnsi="Courier New" w:cs="Courier New" w:hint="default"/>
+      </w:rPr>
+    </w:lvl>
+    <w:lvl w:ilvl="5" w:tplc="340A0005" w:tentative="1">
+      <w:start w:val="1"/>
+      <w:numFmt w:val="bullet"/>
+      <w:lvlText w:val=""/>
+      <w:lvlJc w:val="left"/>
+      <w:pPr>
+        <w:ind w:left="4320" w:hanging="360"/>
+      </w:pPr>
+      <w:rPr>
+        <w:rFonts w:ascii="Wingdings" w:hAnsi="Wingdings" w:hint="default"/>
+      </w:rPr>
+    </w:lvl>
+    <w:lvl w:ilvl="6" w:tplc="340A0001" w:tentative="1">
+      <w:start w:val="1"/>
+      <w:numFmt w:val="bullet"/>
+      <w:lvlText w:val=""/>
+      <w:lvlJc w:val="left"/>
+      <w:pPr>
+        <w:ind w:left="5040" w:hanging="360"/>
+      </w:pPr>
+      <w:rPr>
+        <w:rFonts w:ascii="Symbol" w:hAnsi="Symbol" w:hint="default"/>
+      </w:rPr>
+    </w:lvl>
+    <w:lvl w:ilvl="7" w:tplc="340A0003" w:tentative="1">
+      <w:start w:val="1"/>
+      <w:numFmt w:val="bullet"/>
+      <w:lvlText w:val="o"/>
+      <w:lvlJc w:val="left"/>
+      <w:pPr>
+        <w:ind w:left="5760" w:hanging="360"/>
+      </w:pPr>
+      <w:rPr>
+        <w:rFonts w:ascii="Courier New" w:hAnsi="Courier New" w:cs="Courier New" w:hint="default"/>
+      </w:rPr>
+    </w:lvl>
+    <w:lvl w:ilvl="8" w:tplc="340A0005" w:tentative="1">
+      <w:start w:val="1"/>
+      <w:numFmt w:val="bullet"/>
+      <w:lvlText w:val=""/>
+      <w:lvlJc w:val="left"/>
+      <w:pPr>
+        <w:ind w:left="6480" w:hanging="360"/>
+      </w:pPr>
+      <w:rPr>
+        <w:rFonts w:ascii="Wingdings" w:hAnsi="Wingdings" w:hint="default"/>
+      </w:rPr>
+    </w:lvl>
+  </w:abstractNum>
+  <w:abstractNum w:abstractNumId="11" w15:restartNumberingAfterBreak="0">
     <w:nsid w:val="1FB806D7"/>
     <w:multiLevelType w:val="hybridMultilevel"/>
     <w:tmpl w:val="7F1604D8"/>
@@ -3086,7 +3842,7 @@
       </w:pPr>
     </w:lvl>
   </w:abstractNum>
-  <w:abstractNum w:abstractNumId="9" w15:restartNumberingAfterBreak="0">
+  <w:abstractNum w:abstractNumId="12" w15:restartNumberingAfterBreak="0">
     <w:nsid w:val="20BF044C"/>
     <w:multiLevelType w:val="hybridMultilevel"/>
     <w:tmpl w:val="BBCC2A0C"/>
@@ -3175,7 +3931,7 @@
       </w:pPr>
     </w:lvl>
   </w:abstractNum>
-  <w:abstractNum w:abstractNumId="10" w15:restartNumberingAfterBreak="0">
+  <w:abstractNum w:abstractNumId="13" w15:restartNumberingAfterBreak="0">
     <w:nsid w:val="26DC0205"/>
     <w:multiLevelType w:val="hybridMultilevel"/>
     <w:tmpl w:val="3D0ECF16"/>
@@ -3288,7 +4044,7 @@
       </w:rPr>
     </w:lvl>
   </w:abstractNum>
-  <w:abstractNum w:abstractNumId="11" w15:restartNumberingAfterBreak="0">
+  <w:abstractNum w:abstractNumId="14" w15:restartNumberingAfterBreak="0">
     <w:nsid w:val="26FB1285"/>
     <w:multiLevelType w:val="hybridMultilevel"/>
     <w:tmpl w:val="17768D6C"/>
@@ -3377,7 +4133,7 @@
       </w:pPr>
     </w:lvl>
   </w:abstractNum>
-  <w:abstractNum w:abstractNumId="12" w15:restartNumberingAfterBreak="0">
+  <w:abstractNum w:abstractNumId="15" w15:restartNumberingAfterBreak="0">
     <w:nsid w:val="2B225FEE"/>
     <w:multiLevelType w:val="hybridMultilevel"/>
     <w:tmpl w:val="45005F9C"/>
@@ -3490,7 +4246,7 @@
       </w:rPr>
     </w:lvl>
   </w:abstractNum>
-  <w:abstractNum w:abstractNumId="13" w15:restartNumberingAfterBreak="0">
+  <w:abstractNum w:abstractNumId="16" w15:restartNumberingAfterBreak="0">
     <w:nsid w:val="2BB44D38"/>
     <w:multiLevelType w:val="hybridMultilevel"/>
     <w:tmpl w:val="20C6B6FC"/>
@@ -3603,7 +4359,7 @@
       </w:rPr>
     </w:lvl>
   </w:abstractNum>
-  <w:abstractNum w:abstractNumId="14" w15:restartNumberingAfterBreak="0">
+  <w:abstractNum w:abstractNumId="17" w15:restartNumberingAfterBreak="0">
     <w:nsid w:val="2D345837"/>
     <w:multiLevelType w:val="hybridMultilevel"/>
     <w:tmpl w:val="0DE203DE"/>
@@ -3716,7 +4472,7 @@
       </w:rPr>
     </w:lvl>
   </w:abstractNum>
-  <w:abstractNum w:abstractNumId="15" w15:restartNumberingAfterBreak="0">
+  <w:abstractNum w:abstractNumId="18" w15:restartNumberingAfterBreak="0">
     <w:nsid w:val="2FFD4C7F"/>
     <w:multiLevelType w:val="multilevel"/>
     <w:tmpl w:val="CAF0F936"/>
@@ -3837,7 +4593,7 @@
       </w:rPr>
     </w:lvl>
   </w:abstractNum>
-  <w:abstractNum w:abstractNumId="16" w15:restartNumberingAfterBreak="0">
+  <w:abstractNum w:abstractNumId="19" w15:restartNumberingAfterBreak="0">
     <w:nsid w:val="34CF2F87"/>
     <w:multiLevelType w:val="hybridMultilevel"/>
     <w:tmpl w:val="118C685A"/>
@@ -3950,7 +4706,7 @@
       </w:rPr>
     </w:lvl>
   </w:abstractNum>
-  <w:abstractNum w:abstractNumId="17" w15:restartNumberingAfterBreak="0">
+  <w:abstractNum w:abstractNumId="20" w15:restartNumberingAfterBreak="0">
     <w:nsid w:val="38357D52"/>
     <w:multiLevelType w:val="hybridMultilevel"/>
     <w:tmpl w:val="FEC43D04"/>
@@ -4036,7 +4792,7 @@
       </w:pPr>
     </w:lvl>
   </w:abstractNum>
-  <w:abstractNum w:abstractNumId="18" w15:restartNumberingAfterBreak="0">
+  <w:abstractNum w:abstractNumId="21" w15:restartNumberingAfterBreak="0">
     <w:nsid w:val="3B2D7969"/>
     <w:multiLevelType w:val="hybridMultilevel"/>
     <w:tmpl w:val="E232559C"/>
@@ -4149,7 +4905,7 @@
       </w:rPr>
     </w:lvl>
   </w:abstractNum>
-  <w:abstractNum w:abstractNumId="19" w15:restartNumberingAfterBreak="0">
+  <w:abstractNum w:abstractNumId="22" w15:restartNumberingAfterBreak="0">
     <w:nsid w:val="3BA86CEA"/>
     <w:multiLevelType w:val="hybridMultilevel"/>
     <w:tmpl w:val="9FE6ED10"/>
@@ -4262,7 +5018,7 @@
       </w:rPr>
     </w:lvl>
   </w:abstractNum>
-  <w:abstractNum w:abstractNumId="20" w15:restartNumberingAfterBreak="0">
+  <w:abstractNum w:abstractNumId="23" w15:restartNumberingAfterBreak="0">
     <w:nsid w:val="3F0F587D"/>
     <w:multiLevelType w:val="hybridMultilevel"/>
     <w:tmpl w:val="D99019EE"/>
@@ -4375,7 +5131,7 @@
       </w:rPr>
     </w:lvl>
   </w:abstractNum>
-  <w:abstractNum w:abstractNumId="21" w15:restartNumberingAfterBreak="0">
+  <w:abstractNum w:abstractNumId="24" w15:restartNumberingAfterBreak="0">
     <w:nsid w:val="44F11BDD"/>
     <w:multiLevelType w:val="hybridMultilevel"/>
     <w:tmpl w:val="3F5AF554"/>
@@ -4488,7 +5244,7 @@
       </w:rPr>
     </w:lvl>
   </w:abstractNum>
-  <w:abstractNum w:abstractNumId="22" w15:restartNumberingAfterBreak="0">
+  <w:abstractNum w:abstractNumId="25" w15:restartNumberingAfterBreak="0">
     <w:nsid w:val="4FE12D10"/>
     <w:multiLevelType w:val="hybridMultilevel"/>
     <w:tmpl w:val="1550181C"/>
@@ -4601,7 +5357,7 @@
       </w:rPr>
     </w:lvl>
   </w:abstractNum>
-  <w:abstractNum w:abstractNumId="23" w15:restartNumberingAfterBreak="0">
+  <w:abstractNum w:abstractNumId="26" w15:restartNumberingAfterBreak="0">
     <w:nsid w:val="50C131BC"/>
     <w:multiLevelType w:val="hybridMultilevel"/>
     <w:tmpl w:val="8FDC567E"/>
@@ -4714,7 +5470,7 @@
       </w:rPr>
     </w:lvl>
   </w:abstractNum>
-  <w:abstractNum w:abstractNumId="24" w15:restartNumberingAfterBreak="0">
+  <w:abstractNum w:abstractNumId="27" w15:restartNumberingAfterBreak="0">
     <w:nsid w:val="510E5C01"/>
     <w:multiLevelType w:val="multilevel"/>
     <w:tmpl w:val="BC9C1F48"/>
@@ -4827,7 +5583,7 @@
       </w:rPr>
     </w:lvl>
   </w:abstractNum>
-  <w:abstractNum w:abstractNumId="25" w15:restartNumberingAfterBreak="0">
+  <w:abstractNum w:abstractNumId="28" w15:restartNumberingAfterBreak="0">
     <w:nsid w:val="5C463542"/>
     <w:multiLevelType w:val="multilevel"/>
     <w:tmpl w:val="C3E4949E"/>
@@ -4976,7 +5732,7 @@
       </w:rPr>
     </w:lvl>
   </w:abstractNum>
-  <w:abstractNum w:abstractNumId="26" w15:restartNumberingAfterBreak="0">
+  <w:abstractNum w:abstractNumId="29" w15:restartNumberingAfterBreak="0">
     <w:nsid w:val="64E91BB3"/>
     <w:multiLevelType w:val="multilevel"/>
     <w:tmpl w:val="A672F762"/>
@@ -5125,7 +5881,121 @@
       </w:rPr>
     </w:lvl>
   </w:abstractNum>
-  <w:abstractNum w:abstractNumId="27" w15:restartNumberingAfterBreak="0">
+  <w:abstractNum w:abstractNumId="30" w15:restartNumberingAfterBreak="0">
+    <w:nsid w:val="6A116763"/>
+    <w:multiLevelType w:val="hybridMultilevel"/>
+    <w:tmpl w:val="120A8894"/>
+    <w:lvl w:ilvl="0" w:tplc="97E25710">
+      <w:start w:val="1"/>
+      <w:numFmt w:val="bullet"/>
+      <w:lvlText w:val=""/>
+      <w:lvlJc w:val="left"/>
+      <w:pPr>
+        <w:ind w:left="720" w:hanging="360"/>
+      </w:pPr>
+      <w:rPr>
+        <w:rFonts w:ascii="Symbol" w:hAnsi="Symbol" w:hint="default"/>
+        <w:color w:val="1F4E79" w:themeColor="accent1" w:themeShade="80"/>
+      </w:rPr>
+    </w:lvl>
+    <w:lvl w:ilvl="1" w:tplc="340A0003" w:tentative="1">
+      <w:start w:val="1"/>
+      <w:numFmt w:val="bullet"/>
+      <w:lvlText w:val="o"/>
+      <w:lvlJc w:val="left"/>
+      <w:pPr>
+        <w:ind w:left="1440" w:hanging="360"/>
+      </w:pPr>
+      <w:rPr>
+        <w:rFonts w:ascii="Courier New" w:hAnsi="Courier New" w:cs="Courier New" w:hint="default"/>
+      </w:rPr>
+    </w:lvl>
+    <w:lvl w:ilvl="2" w:tplc="340A0005" w:tentative="1">
+      <w:start w:val="1"/>
+      <w:numFmt w:val="bullet"/>
+      <w:lvlText w:val=""/>
+      <w:lvlJc w:val="left"/>
+      <w:pPr>
+        <w:ind w:left="2160" w:hanging="360"/>
+      </w:pPr>
+      <w:rPr>
+        <w:rFonts w:ascii="Wingdings" w:hAnsi="Wingdings" w:hint="default"/>
+      </w:rPr>
+    </w:lvl>
+    <w:lvl w:ilvl="3" w:tplc="340A0001" w:tentative="1">
+      <w:start w:val="1"/>
+      <w:numFmt w:val="bullet"/>
+      <w:lvlText w:val=""/>
+      <w:lvlJc w:val="left"/>
+      <w:pPr>
+        <w:ind w:left="2880" w:hanging="360"/>
+      </w:pPr>
+      <w:rPr>
+        <w:rFonts w:ascii="Symbol" w:hAnsi="Symbol" w:hint="default"/>
+      </w:rPr>
+    </w:lvl>
+    <w:lvl w:ilvl="4" w:tplc="340A0003" w:tentative="1">
+      <w:start w:val="1"/>
+      <w:numFmt w:val="bullet"/>
+      <w:lvlText w:val="o"/>
+      <w:lvlJc w:val="left"/>
+      <w:pPr>
+        <w:ind w:left="3600" w:hanging="360"/>
+      </w:pPr>
+      <w:rPr>
+        <w:rFonts w:ascii="Courier New" w:hAnsi="Courier New" w:cs="Courier New" w:hint="default"/>
+      </w:rPr>
+    </w:lvl>
+    <w:lvl w:ilvl="5" w:tplc="340A0005" w:tentative="1">
+      <w:start w:val="1"/>
+      <w:numFmt w:val="bullet"/>
+      <w:lvlText w:val=""/>
+      <w:lvlJc w:val="left"/>
+      <w:pPr>
+        <w:ind w:left="4320" w:hanging="360"/>
+      </w:pPr>
+      <w:rPr>
+        <w:rFonts w:ascii="Wingdings" w:hAnsi="Wingdings" w:hint="default"/>
+      </w:rPr>
+    </w:lvl>
+    <w:lvl w:ilvl="6" w:tplc="340A0001" w:tentative="1">
+      <w:start w:val="1"/>
+      <w:numFmt w:val="bullet"/>
+      <w:lvlText w:val=""/>
+      <w:lvlJc w:val="left"/>
+      <w:pPr>
+        <w:ind w:left="5040" w:hanging="360"/>
+      </w:pPr>
+      <w:rPr>
+        <w:rFonts w:ascii="Symbol" w:hAnsi="Symbol" w:hint="default"/>
+      </w:rPr>
+    </w:lvl>
+    <w:lvl w:ilvl="7" w:tplc="340A0003" w:tentative="1">
+      <w:start w:val="1"/>
+      <w:numFmt w:val="bullet"/>
+      <w:lvlText w:val="o"/>
+      <w:lvlJc w:val="left"/>
+      <w:pPr>
+        <w:ind w:left="5760" w:hanging="360"/>
+      </w:pPr>
+      <w:rPr>
+        <w:rFonts w:ascii="Courier New" w:hAnsi="Courier New" w:cs="Courier New" w:hint="default"/>
+      </w:rPr>
+    </w:lvl>
+    <w:lvl w:ilvl="8" w:tplc="340A0005" w:tentative="1">
+      <w:start w:val="1"/>
+      <w:numFmt w:val="bullet"/>
+      <w:lvlText w:val=""/>
+      <w:lvlJc w:val="left"/>
+      <w:pPr>
+        <w:ind w:left="6480" w:hanging="360"/>
+      </w:pPr>
+      <w:rPr>
+        <w:rFonts w:ascii="Wingdings" w:hAnsi="Wingdings" w:hint="default"/>
+      </w:rPr>
+    </w:lvl>
+  </w:abstractNum>
+  <w:abstractNum w:abstractNumId="31" w15:restartNumberingAfterBreak="0">
     <w:nsid w:val="6ADA0051"/>
     <w:multiLevelType w:val="multilevel"/>
     <w:tmpl w:val="C806233A"/>
@@ -5274,7 +6144,93 @@
       </w:rPr>
     </w:lvl>
   </w:abstractNum>
-  <w:abstractNum w:abstractNumId="28" w15:restartNumberingAfterBreak="0">
+  <w:abstractNum w:abstractNumId="32" w15:restartNumberingAfterBreak="0">
+    <w:nsid w:val="6B2C3C16"/>
+    <w:multiLevelType w:val="hybridMultilevel"/>
+    <w:tmpl w:val="A30C8848"/>
+    <w:lvl w:ilvl="0" w:tplc="340A000F">
+      <w:start w:val="1"/>
+      <w:numFmt w:val="decimal"/>
+      <w:lvlText w:val="%1."/>
+      <w:lvlJc w:val="left"/>
+      <w:pPr>
+        <w:ind w:left="720" w:hanging="360"/>
+      </w:pPr>
+    </w:lvl>
+    <w:lvl w:ilvl="1" w:tplc="340A0019" w:tentative="1">
+      <w:start w:val="1"/>
+      <w:numFmt w:val="lowerLetter"/>
+      <w:lvlText w:val="%2."/>
+      <w:lvlJc w:val="left"/>
+      <w:pPr>
+        <w:ind w:left="1440" w:hanging="360"/>
+      </w:pPr>
+    </w:lvl>
+    <w:lvl w:ilvl="2" w:tplc="340A001B" w:tentative="1">
+      <w:start w:val="1"/>
+      <w:numFmt w:val="lowerRoman"/>
+      <w:lvlText w:val="%3."/>
+      <w:lvlJc w:val="right"/>
+      <w:pPr>
+        <w:ind w:left="2160" w:hanging="180"/>
+      </w:pPr>
+    </w:lvl>
+    <w:lvl w:ilvl="3" w:tplc="340A000F" w:tentative="1">
+      <w:start w:val="1"/>
+      <w:numFmt w:val="decimal"/>
+      <w:lvlText w:val="%4."/>
+      <w:lvlJc w:val="left"/>
+      <w:pPr>
+        <w:ind w:left="2880" w:hanging="360"/>
+      </w:pPr>
+    </w:lvl>
+    <w:lvl w:ilvl="4" w:tplc="340A0019" w:tentative="1">
+      <w:start w:val="1"/>
+      <w:numFmt w:val="lowerLetter"/>
+      <w:lvlText w:val="%5."/>
+      <w:lvlJc w:val="left"/>
+      <w:pPr>
+        <w:ind w:left="3600" w:hanging="360"/>
+      </w:pPr>
+    </w:lvl>
+    <w:lvl w:ilvl="5" w:tplc="340A001B" w:tentative="1">
+      <w:start w:val="1"/>
+      <w:numFmt w:val="lowerRoman"/>
+      <w:lvlText w:val="%6."/>
+      <w:lvlJc w:val="right"/>
+      <w:pPr>
+        <w:ind w:left="4320" w:hanging="180"/>
+      </w:pPr>
+    </w:lvl>
+    <w:lvl w:ilvl="6" w:tplc="340A000F" w:tentative="1">
+      <w:start w:val="1"/>
+      <w:numFmt w:val="decimal"/>
+      <w:lvlText w:val="%7."/>
+      <w:lvlJc w:val="left"/>
+      <w:pPr>
+        <w:ind w:left="5040" w:hanging="360"/>
+      </w:pPr>
+    </w:lvl>
+    <w:lvl w:ilvl="7" w:tplc="340A0019" w:tentative="1">
+      <w:start w:val="1"/>
+      <w:numFmt w:val="lowerLetter"/>
+      <w:lvlText w:val="%8."/>
+      <w:lvlJc w:val="left"/>
+      <w:pPr>
+        <w:ind w:left="5760" w:hanging="360"/>
+      </w:pPr>
+    </w:lvl>
+    <w:lvl w:ilvl="8" w:tplc="340A001B" w:tentative="1">
+      <w:start w:val="1"/>
+      <w:numFmt w:val="lowerRoman"/>
+      <w:lvlText w:val="%9."/>
+      <w:lvlJc w:val="right"/>
+      <w:pPr>
+        <w:ind w:left="6480" w:hanging="180"/>
+      </w:pPr>
+    </w:lvl>
+  </w:abstractNum>
+  <w:abstractNum w:abstractNumId="33" w15:restartNumberingAfterBreak="0">
     <w:nsid w:val="6BDB0362"/>
     <w:multiLevelType w:val="hybridMultilevel"/>
     <w:tmpl w:val="8106327E"/>
@@ -5363,7 +6319,7 @@
       </w:pPr>
     </w:lvl>
   </w:abstractNum>
-  <w:abstractNum w:abstractNumId="29" w15:restartNumberingAfterBreak="0">
+  <w:abstractNum w:abstractNumId="34" w15:restartNumberingAfterBreak="0">
     <w:nsid w:val="6F3C13F9"/>
     <w:multiLevelType w:val="hybridMultilevel"/>
     <w:tmpl w:val="B40CE148"/>
@@ -5476,7 +6432,7 @@
       </w:rPr>
     </w:lvl>
   </w:abstractNum>
-  <w:abstractNum w:abstractNumId="30" w15:restartNumberingAfterBreak="0">
+  <w:abstractNum w:abstractNumId="35" w15:restartNumberingAfterBreak="0">
     <w:nsid w:val="6F5F64B1"/>
     <w:multiLevelType w:val="hybridMultilevel"/>
     <w:tmpl w:val="999C60C0"/>
@@ -5565,7 +6521,7 @@
       </w:pPr>
     </w:lvl>
   </w:abstractNum>
-  <w:abstractNum w:abstractNumId="31" w15:restartNumberingAfterBreak="0">
+  <w:abstractNum w:abstractNumId="36" w15:restartNumberingAfterBreak="0">
     <w:nsid w:val="731E1176"/>
     <w:multiLevelType w:val="hybridMultilevel"/>
     <w:tmpl w:val="5846EECC"/>
@@ -5654,7 +6610,7 @@
       </w:pPr>
     </w:lvl>
   </w:abstractNum>
-  <w:abstractNum w:abstractNumId="32" w15:restartNumberingAfterBreak="0">
+  <w:abstractNum w:abstractNumId="37" w15:restartNumberingAfterBreak="0">
     <w:nsid w:val="74565F7A"/>
     <w:multiLevelType w:val="multilevel"/>
     <w:tmpl w:val="36B8B0EE"/>
@@ -5803,7 +6759,7 @@
       </w:rPr>
     </w:lvl>
   </w:abstractNum>
-  <w:abstractNum w:abstractNumId="33" w15:restartNumberingAfterBreak="0">
+  <w:abstractNum w:abstractNumId="38" w15:restartNumberingAfterBreak="0">
     <w:nsid w:val="74F525A0"/>
     <w:multiLevelType w:val="hybridMultilevel"/>
     <w:tmpl w:val="6E2889E8"/>
@@ -5916,7 +6872,207 @@
       </w:rPr>
     </w:lvl>
   </w:abstractNum>
-  <w:abstractNum w:abstractNumId="34" w15:restartNumberingAfterBreak="0">
+  <w:abstractNum w:abstractNumId="39" w15:restartNumberingAfterBreak="0">
+    <w:nsid w:val="752D014E"/>
+    <w:multiLevelType w:val="hybridMultilevel"/>
+    <w:tmpl w:val="FFF60F7E"/>
+    <w:lvl w:ilvl="0" w:tplc="97E25710">
+      <w:start w:val="1"/>
+      <w:numFmt w:val="bullet"/>
+      <w:lvlText w:val=""/>
+      <w:lvlJc w:val="left"/>
+      <w:pPr>
+        <w:ind w:left="720" w:hanging="360"/>
+      </w:pPr>
+      <w:rPr>
+        <w:rFonts w:ascii="Symbol" w:hAnsi="Symbol" w:hint="default"/>
+        <w:color w:val="1F4E79" w:themeColor="accent1" w:themeShade="80"/>
+      </w:rPr>
+    </w:lvl>
+    <w:lvl w:ilvl="1" w:tplc="340A0003" w:tentative="1">
+      <w:start w:val="1"/>
+      <w:numFmt w:val="bullet"/>
+      <w:lvlText w:val="o"/>
+      <w:lvlJc w:val="left"/>
+      <w:pPr>
+        <w:ind w:left="1440" w:hanging="360"/>
+      </w:pPr>
+      <w:rPr>
+        <w:rFonts w:ascii="Courier New" w:hAnsi="Courier New" w:cs="Courier New" w:hint="default"/>
+      </w:rPr>
+    </w:lvl>
+    <w:lvl w:ilvl="2" w:tplc="340A0005" w:tentative="1">
+      <w:start w:val="1"/>
+      <w:numFmt w:val="bullet"/>
+      <w:lvlText w:val=""/>
+      <w:lvlJc w:val="left"/>
+      <w:pPr>
+        <w:ind w:left="2160" w:hanging="360"/>
+      </w:pPr>
+      <w:rPr>
+        <w:rFonts w:ascii="Wingdings" w:hAnsi="Wingdings" w:hint="default"/>
+      </w:rPr>
+    </w:lvl>
+    <w:lvl w:ilvl="3" w:tplc="340A0001" w:tentative="1">
+      <w:start w:val="1"/>
+      <w:numFmt w:val="bullet"/>
+      <w:lvlText w:val=""/>
+      <w:lvlJc w:val="left"/>
+      <w:pPr>
+        <w:ind w:left="2880" w:hanging="360"/>
+      </w:pPr>
+      <w:rPr>
+        <w:rFonts w:ascii="Symbol" w:hAnsi="Symbol" w:hint="default"/>
+      </w:rPr>
+    </w:lvl>
+    <w:lvl w:ilvl="4" w:tplc="340A0003" w:tentative="1">
+      <w:start w:val="1"/>
+      <w:numFmt w:val="bullet"/>
+      <w:lvlText w:val="o"/>
+      <w:lvlJc w:val="left"/>
+      <w:pPr>
+        <w:ind w:left="3600" w:hanging="360"/>
+      </w:pPr>
+      <w:rPr>
+        <w:rFonts w:ascii="Courier New" w:hAnsi="Courier New" w:cs="Courier New" w:hint="default"/>
+      </w:rPr>
+    </w:lvl>
+    <w:lvl w:ilvl="5" w:tplc="340A0005" w:tentative="1">
+      <w:start w:val="1"/>
+      <w:numFmt w:val="bullet"/>
+      <w:lvlText w:val=""/>
+      <w:lvlJc w:val="left"/>
+      <w:pPr>
+        <w:ind w:left="4320" w:hanging="360"/>
+      </w:pPr>
+      <w:rPr>
+        <w:rFonts w:ascii="Wingdings" w:hAnsi="Wingdings" w:hint="default"/>
+      </w:rPr>
+    </w:lvl>
+    <w:lvl w:ilvl="6" w:tplc="340A0001" w:tentative="1">
+      <w:start w:val="1"/>
+      <w:numFmt w:val="bullet"/>
+      <w:lvlText w:val=""/>
+      <w:lvlJc w:val="left"/>
+      <w:pPr>
+        <w:ind w:left="5040" w:hanging="360"/>
+      </w:pPr>
+      <w:rPr>
+        <w:rFonts w:ascii="Symbol" w:hAnsi="Symbol" w:hint="default"/>
+      </w:rPr>
+    </w:lvl>
+    <w:lvl w:ilvl="7" w:tplc="340A0003" w:tentative="1">
+      <w:start w:val="1"/>
+      <w:numFmt w:val="bullet"/>
+      <w:lvlText w:val="o"/>
+      <w:lvlJc w:val="left"/>
+      <w:pPr>
+        <w:ind w:left="5760" w:hanging="360"/>
+      </w:pPr>
+      <w:rPr>
+        <w:rFonts w:ascii="Courier New" w:hAnsi="Courier New" w:cs="Courier New" w:hint="default"/>
+      </w:rPr>
+    </w:lvl>
+    <w:lvl w:ilvl="8" w:tplc="340A0005" w:tentative="1">
+      <w:start w:val="1"/>
+      <w:numFmt w:val="bullet"/>
+      <w:lvlText w:val=""/>
+      <w:lvlJc w:val="left"/>
+      <w:pPr>
+        <w:ind w:left="6480" w:hanging="360"/>
+      </w:pPr>
+      <w:rPr>
+        <w:rFonts w:ascii="Wingdings" w:hAnsi="Wingdings" w:hint="default"/>
+      </w:rPr>
+    </w:lvl>
+  </w:abstractNum>
+  <w:abstractNum w:abstractNumId="40" w15:restartNumberingAfterBreak="0">
+    <w:nsid w:val="771C4FCD"/>
+    <w:multiLevelType w:val="hybridMultilevel"/>
+    <w:tmpl w:val="78967CD8"/>
+    <w:lvl w:ilvl="0" w:tplc="340A000F">
+      <w:start w:val="1"/>
+      <w:numFmt w:val="decimal"/>
+      <w:lvlText w:val="%1."/>
+      <w:lvlJc w:val="left"/>
+      <w:pPr>
+        <w:ind w:left="720" w:hanging="360"/>
+      </w:pPr>
+    </w:lvl>
+    <w:lvl w:ilvl="1" w:tplc="340A0019" w:tentative="1">
+      <w:start w:val="1"/>
+      <w:numFmt w:val="lowerLetter"/>
+      <w:lvlText w:val="%2."/>
+      <w:lvlJc w:val="left"/>
+      <w:pPr>
+        <w:ind w:left="1440" w:hanging="360"/>
+      </w:pPr>
+    </w:lvl>
+    <w:lvl w:ilvl="2" w:tplc="340A001B" w:tentative="1">
+      <w:start w:val="1"/>
+      <w:numFmt w:val="lowerRoman"/>
+      <w:lvlText w:val="%3."/>
+      <w:lvlJc w:val="right"/>
+      <w:pPr>
+        <w:ind w:left="2160" w:hanging="180"/>
+      </w:pPr>
+    </w:lvl>
+    <w:lvl w:ilvl="3" w:tplc="340A000F" w:tentative="1">
+      <w:start w:val="1"/>
+      <w:numFmt w:val="decimal"/>
+      <w:lvlText w:val="%4."/>
+      <w:lvlJc w:val="left"/>
+      <w:pPr>
+        <w:ind w:left="2880" w:hanging="360"/>
+      </w:pPr>
+    </w:lvl>
+    <w:lvl w:ilvl="4" w:tplc="340A0019" w:tentative="1">
+      <w:start w:val="1"/>
+      <w:numFmt w:val="lowerLetter"/>
+      <w:lvlText w:val="%5."/>
+      <w:lvlJc w:val="left"/>
+      <w:pPr>
+        <w:ind w:left="3600" w:hanging="360"/>
+      </w:pPr>
+    </w:lvl>
+    <w:lvl w:ilvl="5" w:tplc="340A001B" w:tentative="1">
+      <w:start w:val="1"/>
+      <w:numFmt w:val="lowerRoman"/>
+      <w:lvlText w:val="%6."/>
+      <w:lvlJc w:val="right"/>
+      <w:pPr>
+        <w:ind w:left="4320" w:hanging="180"/>
+      </w:pPr>
+    </w:lvl>
+    <w:lvl w:ilvl="6" w:tplc="340A000F" w:tentative="1">
+      <w:start w:val="1"/>
+      <w:numFmt w:val="decimal"/>
+      <w:lvlText w:val="%7."/>
+      <w:lvlJc w:val="left"/>
+      <w:pPr>
+        <w:ind w:left="5040" w:hanging="360"/>
+      </w:pPr>
+    </w:lvl>
+    <w:lvl w:ilvl="7" w:tplc="340A0019" w:tentative="1">
+      <w:start w:val="1"/>
+      <w:numFmt w:val="lowerLetter"/>
+      <w:lvlText w:val="%8."/>
+      <w:lvlJc w:val="left"/>
+      <w:pPr>
+        <w:ind w:left="5760" w:hanging="360"/>
+      </w:pPr>
+    </w:lvl>
+    <w:lvl w:ilvl="8" w:tplc="340A001B" w:tentative="1">
+      <w:start w:val="1"/>
+      <w:numFmt w:val="lowerRoman"/>
+      <w:lvlText w:val="%9."/>
+      <w:lvlJc w:val="right"/>
+      <w:pPr>
+        <w:ind w:left="6480" w:hanging="180"/>
+      </w:pPr>
+    </w:lvl>
+  </w:abstractNum>
+  <w:abstractNum w:abstractNumId="41" w15:restartNumberingAfterBreak="0">
     <w:nsid w:val="78261542"/>
     <w:multiLevelType w:val="hybridMultilevel"/>
     <w:tmpl w:val="93C21CAE"/>
@@ -6029,7 +7185,7 @@
       </w:rPr>
     </w:lvl>
   </w:abstractNum>
-  <w:abstractNum w:abstractNumId="35" w15:restartNumberingAfterBreak="0">
+  <w:abstractNum w:abstractNumId="42" w15:restartNumberingAfterBreak="0">
     <w:nsid w:val="7A044B22"/>
     <w:multiLevelType w:val="hybridMultilevel"/>
     <w:tmpl w:val="5D9A3082"/>
@@ -6142,7 +7298,121 @@
       </w:rPr>
     </w:lvl>
   </w:abstractNum>
-  <w:abstractNum w:abstractNumId="36" w15:restartNumberingAfterBreak="0">
+  <w:abstractNum w:abstractNumId="43" w15:restartNumberingAfterBreak="0">
+    <w:nsid w:val="7A097865"/>
+    <w:multiLevelType w:val="hybridMultilevel"/>
+    <w:tmpl w:val="02061068"/>
+    <w:lvl w:ilvl="0" w:tplc="97E25710">
+      <w:start w:val="1"/>
+      <w:numFmt w:val="bullet"/>
+      <w:lvlText w:val=""/>
+      <w:lvlJc w:val="left"/>
+      <w:pPr>
+        <w:ind w:left="720" w:hanging="360"/>
+      </w:pPr>
+      <w:rPr>
+        <w:rFonts w:ascii="Symbol" w:hAnsi="Symbol" w:hint="default"/>
+        <w:color w:val="1F4E79" w:themeColor="accent1" w:themeShade="80"/>
+      </w:rPr>
+    </w:lvl>
+    <w:lvl w:ilvl="1" w:tplc="340A0003" w:tentative="1">
+      <w:start w:val="1"/>
+      <w:numFmt w:val="bullet"/>
+      <w:lvlText w:val="o"/>
+      <w:lvlJc w:val="left"/>
+      <w:pPr>
+        <w:ind w:left="1440" w:hanging="360"/>
+      </w:pPr>
+      <w:rPr>
+        <w:rFonts w:ascii="Courier New" w:hAnsi="Courier New" w:cs="Courier New" w:hint="default"/>
+      </w:rPr>
+    </w:lvl>
+    <w:lvl w:ilvl="2" w:tplc="340A0005" w:tentative="1">
+      <w:start w:val="1"/>
+      <w:numFmt w:val="bullet"/>
+      <w:lvlText w:val=""/>
+      <w:lvlJc w:val="left"/>
+      <w:pPr>
+        <w:ind w:left="2160" w:hanging="360"/>
+      </w:pPr>
+      <w:rPr>
+        <w:rFonts w:ascii="Wingdings" w:hAnsi="Wingdings" w:hint="default"/>
+      </w:rPr>
+    </w:lvl>
+    <w:lvl w:ilvl="3" w:tplc="340A0001" w:tentative="1">
+      <w:start w:val="1"/>
+      <w:numFmt w:val="bullet"/>
+      <w:lvlText w:val=""/>
+      <w:lvlJc w:val="left"/>
+      <w:pPr>
+        <w:ind w:left="2880" w:hanging="360"/>
+      </w:pPr>
+      <w:rPr>
+        <w:rFonts w:ascii="Symbol" w:hAnsi="Symbol" w:hint="default"/>
+      </w:rPr>
+    </w:lvl>
+    <w:lvl w:ilvl="4" w:tplc="340A0003" w:tentative="1">
+      <w:start w:val="1"/>
+      <w:numFmt w:val="bullet"/>
+      <w:lvlText w:val="o"/>
+      <w:lvlJc w:val="left"/>
+      <w:pPr>
+        <w:ind w:left="3600" w:hanging="360"/>
+      </w:pPr>
+      <w:rPr>
+        <w:rFonts w:ascii="Courier New" w:hAnsi="Courier New" w:cs="Courier New" w:hint="default"/>
+      </w:rPr>
+    </w:lvl>
+    <w:lvl w:ilvl="5" w:tplc="340A0005" w:tentative="1">
+      <w:start w:val="1"/>
+      <w:numFmt w:val="bullet"/>
+      <w:lvlText w:val=""/>
+      <w:lvlJc w:val="left"/>
+      <w:pPr>
+        <w:ind w:left="4320" w:hanging="360"/>
+      </w:pPr>
+      <w:rPr>
+        <w:rFonts w:ascii="Wingdings" w:hAnsi="Wingdings" w:hint="default"/>
+      </w:rPr>
+    </w:lvl>
+    <w:lvl w:ilvl="6" w:tplc="340A0001" w:tentative="1">
+      <w:start w:val="1"/>
+      <w:numFmt w:val="bullet"/>
+      <w:lvlText w:val=""/>
+      <w:lvlJc w:val="left"/>
+      <w:pPr>
+        <w:ind w:left="5040" w:hanging="360"/>
+      </w:pPr>
+      <w:rPr>
+        <w:rFonts w:ascii="Symbol" w:hAnsi="Symbol" w:hint="default"/>
+      </w:rPr>
+    </w:lvl>
+    <w:lvl w:ilvl="7" w:tplc="340A0003" w:tentative="1">
+      <w:start w:val="1"/>
+      <w:numFmt w:val="bullet"/>
+      <w:lvlText w:val="o"/>
+      <w:lvlJc w:val="left"/>
+      <w:pPr>
+        <w:ind w:left="5760" w:hanging="360"/>
+      </w:pPr>
+      <w:rPr>
+        <w:rFonts w:ascii="Courier New" w:hAnsi="Courier New" w:cs="Courier New" w:hint="default"/>
+      </w:rPr>
+    </w:lvl>
+    <w:lvl w:ilvl="8" w:tplc="340A0005" w:tentative="1">
+      <w:start w:val="1"/>
+      <w:numFmt w:val="bullet"/>
+      <w:lvlText w:val=""/>
+      <w:lvlJc w:val="left"/>
+      <w:pPr>
+        <w:ind w:left="6480" w:hanging="360"/>
+      </w:pPr>
+      <w:rPr>
+        <w:rFonts w:ascii="Wingdings" w:hAnsi="Wingdings" w:hint="default"/>
+      </w:rPr>
+    </w:lvl>
+  </w:abstractNum>
+  <w:abstractNum w:abstractNumId="44" w15:restartNumberingAfterBreak="0">
     <w:nsid w:val="7AB36760"/>
     <w:multiLevelType w:val="hybridMultilevel"/>
     <w:tmpl w:val="2A60134C"/>
@@ -6228,7 +7498,7 @@
       </w:pPr>
     </w:lvl>
   </w:abstractNum>
-  <w:abstractNum w:abstractNumId="37" w15:restartNumberingAfterBreak="0">
+  <w:abstractNum w:abstractNumId="45" w15:restartNumberingAfterBreak="0">
     <w:nsid w:val="7B9B44FE"/>
     <w:multiLevelType w:val="multilevel"/>
     <w:tmpl w:val="06565EEA"/>
@@ -6377,7 +7647,7 @@
       </w:rPr>
     </w:lvl>
   </w:abstractNum>
-  <w:abstractNum w:abstractNumId="38" w15:restartNumberingAfterBreak="0">
+  <w:abstractNum w:abstractNumId="46" w15:restartNumberingAfterBreak="0">
     <w:nsid w:val="7DBB548A"/>
     <w:multiLevelType w:val="multilevel"/>
     <w:tmpl w:val="D5CA36FE"/>
@@ -6526,7 +7796,7 @@
       </w:rPr>
     </w:lvl>
   </w:abstractNum>
-  <w:abstractNum w:abstractNumId="39" w15:restartNumberingAfterBreak="0">
+  <w:abstractNum w:abstractNumId="47" w15:restartNumberingAfterBreak="0">
     <w:nsid w:val="7F291C01"/>
     <w:multiLevelType w:val="hybridMultilevel"/>
     <w:tmpl w:val="19B0EB20"/>
@@ -6639,132 +7909,156 @@
       </w:rPr>
     </w:lvl>
   </w:abstractNum>
-  <w:num w:numId="1">
+  <w:num w:numId="1" w16cid:durableId="1988589720">
+    <w:abstractNumId w:val="4"/>
+  </w:num>
+  <w:num w:numId="2" w16cid:durableId="175510507">
+    <w:abstractNumId w:val="11"/>
+  </w:num>
+  <w:num w:numId="3" w16cid:durableId="1106585436">
+    <w:abstractNumId w:val="15"/>
+  </w:num>
+  <w:num w:numId="4" w16cid:durableId="527065767">
+    <w:abstractNumId w:val="33"/>
+  </w:num>
+  <w:num w:numId="5" w16cid:durableId="1602059339">
+    <w:abstractNumId w:val="35"/>
+  </w:num>
+  <w:num w:numId="6" w16cid:durableId="1425344277">
+    <w:abstractNumId w:val="5"/>
+  </w:num>
+  <w:num w:numId="7" w16cid:durableId="2058624392">
+    <w:abstractNumId w:val="14"/>
+  </w:num>
+  <w:num w:numId="8" w16cid:durableId="1870147010">
+    <w:abstractNumId w:val="22"/>
+  </w:num>
+  <w:num w:numId="9" w16cid:durableId="1187719244">
+    <w:abstractNumId w:val="18"/>
+  </w:num>
+  <w:num w:numId="10" w16cid:durableId="548228497">
+    <w:abstractNumId w:val="12"/>
+  </w:num>
+  <w:num w:numId="11" w16cid:durableId="1422872918">
+    <w:abstractNumId w:val="27"/>
+  </w:num>
+  <w:num w:numId="12" w16cid:durableId="1002701263">
+    <w:abstractNumId w:val="42"/>
+  </w:num>
+  <w:num w:numId="13" w16cid:durableId="1580170095">
+    <w:abstractNumId w:val="34"/>
+  </w:num>
+  <w:num w:numId="14" w16cid:durableId="779834849">
+    <w:abstractNumId w:val="1"/>
+  </w:num>
+  <w:num w:numId="15" w16cid:durableId="2089647740">
+    <w:abstractNumId w:val="44"/>
+  </w:num>
+  <w:num w:numId="16" w16cid:durableId="1181048189">
+    <w:abstractNumId w:val="24"/>
+  </w:num>
+  <w:num w:numId="17" w16cid:durableId="40902838">
+    <w:abstractNumId w:val="20"/>
+  </w:num>
+  <w:num w:numId="18" w16cid:durableId="1997760853">
+    <w:abstractNumId w:val="36"/>
+  </w:num>
+  <w:num w:numId="19" w16cid:durableId="1159469370">
+    <w:abstractNumId w:val="13"/>
+  </w:num>
+  <w:num w:numId="20" w16cid:durableId="1230923660">
+    <w:abstractNumId w:val="47"/>
+  </w:num>
+  <w:num w:numId="21" w16cid:durableId="137262510">
+    <w:abstractNumId w:val="41"/>
+  </w:num>
+  <w:num w:numId="22" w16cid:durableId="952443836">
+    <w:abstractNumId w:val="16"/>
+  </w:num>
+  <w:num w:numId="23" w16cid:durableId="1282960539">
+    <w:abstractNumId w:val="17"/>
+  </w:num>
+  <w:num w:numId="24" w16cid:durableId="459109656">
+    <w:abstractNumId w:val="6"/>
+  </w:num>
+  <w:num w:numId="25" w16cid:durableId="223949858">
+    <w:abstractNumId w:val="19"/>
+  </w:num>
+  <w:num w:numId="26" w16cid:durableId="606540962">
+    <w:abstractNumId w:val="23"/>
+  </w:num>
+  <w:num w:numId="27" w16cid:durableId="883904782">
+    <w:abstractNumId w:val="26"/>
+  </w:num>
+  <w:num w:numId="28" w16cid:durableId="1197811355">
+    <w:abstractNumId w:val="0"/>
+  </w:num>
+  <w:num w:numId="29" w16cid:durableId="1561137738">
+    <w:abstractNumId w:val="21"/>
+  </w:num>
+  <w:num w:numId="30" w16cid:durableId="1234925279">
+    <w:abstractNumId w:val="25"/>
+  </w:num>
+  <w:num w:numId="31" w16cid:durableId="147983106">
+    <w:abstractNumId w:val="2"/>
+  </w:num>
+  <w:num w:numId="32" w16cid:durableId="978457787">
+    <w:abstractNumId w:val="9"/>
+  </w:num>
+  <w:num w:numId="33" w16cid:durableId="1959527543">
+    <w:abstractNumId w:val="37"/>
+  </w:num>
+  <w:num w:numId="34" w16cid:durableId="200946516">
+    <w:abstractNumId w:val="46"/>
+  </w:num>
+  <w:num w:numId="35" w16cid:durableId="841435609">
+    <w:abstractNumId w:val="8"/>
+  </w:num>
+  <w:num w:numId="36" w16cid:durableId="1970479036">
+    <w:abstractNumId w:val="28"/>
+  </w:num>
+  <w:num w:numId="37" w16cid:durableId="1152260117">
+    <w:abstractNumId w:val="45"/>
+  </w:num>
+  <w:num w:numId="38" w16cid:durableId="28143394">
+    <w:abstractNumId w:val="31"/>
+  </w:num>
+  <w:num w:numId="39" w16cid:durableId="813133792">
+    <w:abstractNumId w:val="29"/>
+  </w:num>
+  <w:num w:numId="40" w16cid:durableId="887566912">
+    <w:abstractNumId w:val="38"/>
+  </w:num>
+  <w:num w:numId="41" w16cid:durableId="517353303">
+    <w:abstractNumId w:val="32"/>
+  </w:num>
+  <w:num w:numId="42" w16cid:durableId="1920943635">
+    <w:abstractNumId w:val="40"/>
+  </w:num>
+  <w:num w:numId="43" w16cid:durableId="1003707334">
+    <w:abstractNumId w:val="7"/>
+  </w:num>
+  <w:num w:numId="44" w16cid:durableId="1023478200">
+    <w:abstractNumId w:val="10"/>
+  </w:num>
+  <w:num w:numId="45" w16cid:durableId="751048351">
+    <w:abstractNumId w:val="39"/>
+  </w:num>
+  <w:num w:numId="46" w16cid:durableId="2072846627">
+    <w:abstractNumId w:val="30"/>
+  </w:num>
+  <w:num w:numId="47" w16cid:durableId="808857956">
     <w:abstractNumId w:val="3"/>
   </w:num>
-  <w:num w:numId="2">
-    <w:abstractNumId w:val="8"/>
-  </w:num>
-  <w:num w:numId="3">
-    <w:abstractNumId w:val="12"/>
-  </w:num>
-  <w:num w:numId="4">
-    <w:abstractNumId w:val="28"/>
-  </w:num>
-  <w:num w:numId="5">
-    <w:abstractNumId w:val="30"/>
-  </w:num>
-  <w:num w:numId="6">
-    <w:abstractNumId w:val="4"/>
-  </w:num>
-  <w:num w:numId="7">
-    <w:abstractNumId w:val="11"/>
-  </w:num>
-  <w:num w:numId="8">
-    <w:abstractNumId w:val="19"/>
-  </w:num>
-  <w:num w:numId="9">
-    <w:abstractNumId w:val="15"/>
-  </w:num>
-  <w:num w:numId="10">
-    <w:abstractNumId w:val="9"/>
-  </w:num>
-  <w:num w:numId="11">
-    <w:abstractNumId w:val="24"/>
-  </w:num>
-  <w:num w:numId="12">
-    <w:abstractNumId w:val="35"/>
-  </w:num>
-  <w:num w:numId="13">
-    <w:abstractNumId w:val="29"/>
-  </w:num>
-  <w:num w:numId="14">
-    <w:abstractNumId w:val="1"/>
-  </w:num>
-  <w:num w:numId="15">
-    <w:abstractNumId w:val="36"/>
-  </w:num>
-  <w:num w:numId="16">
-    <w:abstractNumId w:val="21"/>
-  </w:num>
-  <w:num w:numId="17">
-    <w:abstractNumId w:val="17"/>
-  </w:num>
-  <w:num w:numId="18">
-    <w:abstractNumId w:val="31"/>
-  </w:num>
-  <w:num w:numId="19">
-    <w:abstractNumId w:val="10"/>
-  </w:num>
-  <w:num w:numId="20">
-    <w:abstractNumId w:val="39"/>
-  </w:num>
-  <w:num w:numId="21">
-    <w:abstractNumId w:val="34"/>
-  </w:num>
-  <w:num w:numId="22">
-    <w:abstractNumId w:val="13"/>
-  </w:num>
-  <w:num w:numId="23">
-    <w:abstractNumId w:val="14"/>
-  </w:num>
-  <w:num w:numId="24">
-    <w:abstractNumId w:val="5"/>
-  </w:num>
-  <w:num w:numId="25">
-    <w:abstractNumId w:val="16"/>
-  </w:num>
-  <w:num w:numId="26">
-    <w:abstractNumId w:val="20"/>
-  </w:num>
-  <w:num w:numId="27">
-    <w:abstractNumId w:val="23"/>
-  </w:num>
-  <w:num w:numId="28">
-    <w:abstractNumId w:val="0"/>
-  </w:num>
-  <w:num w:numId="29">
-    <w:abstractNumId w:val="18"/>
-  </w:num>
-  <w:num w:numId="30">
-    <w:abstractNumId w:val="22"/>
-  </w:num>
-  <w:num w:numId="31">
-    <w:abstractNumId w:val="2"/>
-  </w:num>
-  <w:num w:numId="32">
-    <w:abstractNumId w:val="7"/>
-  </w:num>
-  <w:num w:numId="33">
-    <w:abstractNumId w:val="32"/>
-  </w:num>
-  <w:num w:numId="34">
-    <w:abstractNumId w:val="38"/>
-  </w:num>
-  <w:num w:numId="35">
-    <w:abstractNumId w:val="6"/>
-  </w:num>
-  <w:num w:numId="36">
-    <w:abstractNumId w:val="25"/>
-  </w:num>
-  <w:num w:numId="37">
-    <w:abstractNumId w:val="37"/>
-  </w:num>
-  <w:num w:numId="38">
-    <w:abstractNumId w:val="27"/>
-  </w:num>
-  <w:num w:numId="39">
-    <w:abstractNumId w:val="26"/>
-  </w:num>
-  <w:num w:numId="40">
-    <w:abstractNumId w:val="33"/>
+  <w:num w:numId="48" w16cid:durableId="1960642566">
+    <w:abstractNumId w:val="43"/>
   </w:num>
   <w:numIdMacAtCleanup w:val="18"/>
 </w:numbering>
 </file>
 
 <file path=word/styles.xml><?xml version="1.0" encoding="utf-8"?>
-<w:styles xmlns:mc="http://schemas.openxmlformats.org/markup-compatibility/2006" xmlns:r="http://schemas.openxmlformats.org/officeDocument/2006/relationships" xmlns:w="http://schemas.openxmlformats.org/wordprocessingml/2006/main" xmlns:w14="http://schemas.microsoft.com/office/word/2010/wordml" xmlns:w15="http://schemas.microsoft.com/office/word/2012/wordml" xmlns:w16se="http://schemas.microsoft.com/office/word/2015/wordml/symex" mc:Ignorable="w14 w15 w16se">
+<w:styles xmlns:mc="http://schemas.openxmlformats.org/markup-compatibility/2006" xmlns:r="http://schemas.openxmlformats.org/officeDocument/2006/relationships" xmlns:w="http://schemas.openxmlformats.org/wordprocessingml/2006/main" xmlns:w14="http://schemas.microsoft.com/office/word/2010/wordml" xmlns:w15="http://schemas.microsoft.com/office/word/2012/wordml" xmlns:w16cex="http://schemas.microsoft.com/office/word/2018/wordml/cex" xmlns:w16cid="http://schemas.microsoft.com/office/word/2016/wordml/cid" xmlns:w16="http://schemas.microsoft.com/office/word/2018/wordml" xmlns:w16du="http://schemas.microsoft.com/office/word/2023/wordml/word16du" xmlns:w16sdtdh="http://schemas.microsoft.com/office/word/2020/wordml/sdtdatahash" xmlns:w16sdtfl="http://schemas.microsoft.com/office/word/2024/wordml/sdtformatlock" xmlns:w16se="http://schemas.microsoft.com/office/word/2015/wordml/symex" mc:Ignorable="w14 w15 w16se w16cid w16 w16cex w16sdtdh w16sdtfl w16du">
   <w:docDefaults>
     <w:rPrDefault>
       <w:rPr>
@@ -6780,7 +8074,7 @@
       </w:pPr>
     </w:pPrDefault>
   </w:docDefaults>
-  <w:latentStyles w:defLockedState="0" w:defUIPriority="99" w:defSemiHidden="0" w:defUnhideWhenUsed="0" w:defQFormat="0" w:count="371">
+  <w:latentStyles w:defLockedState="0" w:defUIPriority="99" w:defSemiHidden="0" w:defUnhideWhenUsed="0" w:defQFormat="0" w:count="376">
     <w:lsdException w:name="Normal" w:uiPriority="0" w:qFormat="1"/>
     <w:lsdException w:name="heading 1" w:uiPriority="9" w:qFormat="1"/>
     <w:lsdException w:name="heading 2" w:semiHidden="1" w:uiPriority="9" w:unhideWhenUsed="1" w:qFormat="1"/>
@@ -7152,6 +8446,11 @@
     <w:lsdException w:name="List Table 5 Dark Accent 6" w:uiPriority="50"/>
     <w:lsdException w:name="List Table 6 Colorful Accent 6" w:uiPriority="51"/>
     <w:lsdException w:name="List Table 7 Colorful Accent 6" w:uiPriority="52"/>
+    <w:lsdException w:name="Mention" w:semiHidden="1" w:unhideWhenUsed="1"/>
+    <w:lsdException w:name="Smart Hyperlink" w:semiHidden="1" w:unhideWhenUsed="1"/>
+    <w:lsdException w:name="Hashtag" w:semiHidden="1" w:unhideWhenUsed="1"/>
+    <w:lsdException w:name="Unresolved Mention" w:semiHidden="1" w:unhideWhenUsed="1"/>
+    <w:lsdException w:name="Smart Link" w:semiHidden="1" w:unhideWhenUsed="1"/>
   </w:latentStyles>
   <w:style w:type="paragraph" w:default="1" w:styleId="Normal">
     <w:name w:val="Normal"/>
@@ -8135,7 +9434,7 @@
       <w:szCs w:val="24"/>
     </w:rPr>
   </w:style>
-  <w:style w:type="table" w:styleId="Cuadrculadetablaclara">
+  <w:style w:type="table" w:styleId="Tablaconcuadrculaclara">
     <w:name w:val="Grid Table Light"/>
     <w:basedOn w:val="Tablanormal"/>
     <w:uiPriority w:val="40"/>
@@ -8157,7 +9456,7 @@
   <w:style w:type="table" w:customStyle="1" w:styleId="Cuadrculadetablaclara1">
     <w:name w:val="Cuadrícula de tabla clara1"/>
     <w:basedOn w:val="Tablanormal"/>
-    <w:next w:val="Cuadrculadetablaclara"/>
+    <w:next w:val="Tablaconcuadrculaclara"/>
     <w:uiPriority w:val="40"/>
     <w:rsid w:val="00943DF1"/>
     <w:pPr>
@@ -8210,532 +9509,6 @@
     </w:rPr>
   </w:style>
 </w:styles>
-</file>
-
-<file path=word/glossary/document.xml><?xml version="1.0" encoding="utf-8"?>
-<w:glossaryDocument xmlns:wpc="http://schemas.microsoft.com/office/word/2010/wordprocessingCanvas" xmlns:cx="http://schemas.microsoft.com/office/drawing/2014/chartex" xmlns:mc="http://schemas.openxmlformats.org/markup-compatibility/2006" xmlns:o="urn:schemas-microsoft-com:office:office" xmlns:r="http://schemas.openxmlformats.org/officeDocument/2006/relationships" xmlns:m="http://schemas.openxmlformats.org/officeDocument/2006/math" xmlns:v="urn:schemas-microsoft-com:vml" xmlns:wp14="http://schemas.microsoft.com/office/word/2010/wordprocessingDrawing" xmlns:wp="http://schemas.openxmlformats.org/drawingml/2006/wordprocessingDrawing" xmlns:w10="urn:schemas-microsoft-com:office:word" xmlns:w="http://schemas.openxmlformats.org/wordprocessingml/2006/main" xmlns:w14="http://schemas.microsoft.com/office/word/2010/wordml" xmlns:w15="http://schemas.microsoft.com/office/word/2012/wordml" xmlns:w16se="http://schemas.microsoft.com/office/word/2015/wordml/symex" xmlns:wpg="http://schemas.microsoft.com/office/word/2010/wordprocessingGroup" xmlns:wpi="http://schemas.microsoft.com/office/word/2010/wordprocessingInk" xmlns:wne="http://schemas.microsoft.com/office/word/2006/wordml" xmlns:wps="http://schemas.microsoft.com/office/word/2010/wordprocessingShape" mc:Ignorable="w14 w15 w16se wp14"/>
-</file>
-
-<file path=word/glossary/fontTable.xml><?xml version="1.0" encoding="utf-8"?>
-<w:fonts xmlns:mc="http://schemas.openxmlformats.org/markup-compatibility/2006" xmlns:r="http://schemas.openxmlformats.org/officeDocument/2006/relationships" xmlns:w="http://schemas.openxmlformats.org/wordprocessingml/2006/main" xmlns:w14="http://schemas.microsoft.com/office/word/2010/wordml" xmlns:w15="http://schemas.microsoft.com/office/word/2012/wordml" xmlns:w16se="http://schemas.microsoft.com/office/word/2015/wordml/symex" mc:Ignorable="w14 w15 w16se">
-  <w:font w:name="Calibri">
-    <w:panose1 w:val="020F0502020204030204"/>
-    <w:charset w:val="00"/>
-    <w:family w:val="swiss"/>
-    <w:pitch w:val="variable"/>
-    <w:sig w:usb0="E4002EFF" w:usb1="C000247B" w:usb2="00000009" w:usb3="00000000" w:csb0="000001FF" w:csb1="00000000"/>
-  </w:font>
-  <w:font w:name="Times New Roman">
-    <w:panose1 w:val="02020603050405020304"/>
-    <w:charset w:val="00"/>
-    <w:family w:val="roman"/>
-    <w:pitch w:val="variable"/>
-    <w:sig w:usb0="E0002EFF" w:usb1="C000785B" w:usb2="00000009" w:usb3="00000000" w:csb0="000001FF" w:csb1="00000000"/>
-  </w:font>
-  <w:font w:name="Courier New">
-    <w:panose1 w:val="02070309020205020404"/>
-    <w:charset w:val="00"/>
-    <w:family w:val="modern"/>
-    <w:pitch w:val="fixed"/>
-    <w:sig w:usb0="E0002EFF" w:usb1="C0007843" w:usb2="00000009" w:usb3="00000000" w:csb0="000001FF" w:csb1="00000000"/>
-  </w:font>
-  <w:font w:name="Wingdings">
-    <w:panose1 w:val="05000000000000000000"/>
-    <w:charset w:val="02"/>
-    <w:family w:val="auto"/>
-    <w:pitch w:val="variable"/>
-    <w:sig w:usb0="00000000" w:usb1="10000000" w:usb2="00000000" w:usb3="00000000" w:csb0="80000000" w:csb1="00000000"/>
-  </w:font>
-  <w:font w:name="Symbol">
-    <w:panose1 w:val="05050102010706020507"/>
-    <w:charset w:val="02"/>
-    <w:family w:val="roman"/>
-    <w:pitch w:val="variable"/>
-    <w:sig w:usb0="00000000" w:usb1="10000000" w:usb2="00000000" w:usb3="00000000" w:csb0="80000000" w:csb1="00000000"/>
-  </w:font>
-  <w:font w:name="Calibri Light">
-    <w:panose1 w:val="020F0302020204030204"/>
-    <w:charset w:val="00"/>
-    <w:family w:val="swiss"/>
-    <w:pitch w:val="variable"/>
-    <w:sig w:usb0="E4002EFF" w:usb1="C000247B" w:usb2="00000009" w:usb3="00000000" w:csb0="000001FF" w:csb1="00000000"/>
-  </w:font>
-  <w:font w:name="Segoe UI">
-    <w:panose1 w:val="020B0502040204020203"/>
-    <w:charset w:val="00"/>
-    <w:family w:val="swiss"/>
-    <w:pitch w:val="variable"/>
-    <w:sig w:usb0="E4002EFF" w:usb1="C000E47F" w:usb2="00000009" w:usb3="00000000" w:csb0="000001FF" w:csb1="00000000"/>
-  </w:font>
-  <w:font w:name="Century Gothic">
-    <w:panose1 w:val="020B0502020202020204"/>
-    <w:charset w:val="00"/>
-    <w:family w:val="swiss"/>
-    <w:pitch w:val="variable"/>
-    <w:sig w:usb0="00000287" w:usb1="00000000" w:usb2="00000000" w:usb3="00000000" w:csb0="0000009F" w:csb1="00000000"/>
-  </w:font>
-</w:fonts>
-</file>
-
-<file path=word/glossary/settings.xml><?xml version="1.0" encoding="utf-8"?>
-<w:settings xmlns:mc="http://schemas.openxmlformats.org/markup-compatibility/2006" xmlns:o="urn:schemas-microsoft-com:office:office" xmlns:r="http://schemas.openxmlformats.org/officeDocument/2006/relationships" xmlns:m="http://schemas.openxmlformats.org/officeDocument/2006/math" xmlns:v="urn:schemas-microsoft-com:vml" xmlns:w10="urn:schemas-microsoft-com:office:word" xmlns:w="http://schemas.openxmlformats.org/wordprocessingml/2006/main" xmlns:w14="http://schemas.microsoft.com/office/word/2010/wordml" xmlns:w15="http://schemas.microsoft.com/office/word/2012/wordml" xmlns:w16se="http://schemas.microsoft.com/office/word/2015/wordml/symex" xmlns:sl="http://schemas.openxmlformats.org/schemaLibrary/2006/main" mc:Ignorable="w14 w15 w16se">
-  <w:defaultTabStop w:val="708"/>
-  <w:hyphenationZone w:val="425"/>
-  <w:characterSpacingControl w:val="doNotCompress"/>
-  <w:compat>
-    <w:useFELayout/>
-    <w:compatSetting w:name="compatibilityMode" w:uri="http://schemas.microsoft.com/office/word" w:val="12"/>
-  </w:compat>
-  <w:rsids>
-    <w:rsidRoot w:val="008F14D6"/>
-    <w:rsid w:val="008F14D6"/>
-  </w:rsids>
-  <m:mathPr>
-    <m:mathFont m:val="Cambria Math"/>
-    <m:brkBin m:val="before"/>
-    <m:brkBinSub m:val="--"/>
-    <m:smallFrac m:val="0"/>
-    <m:dispDef/>
-    <m:lMargin m:val="0"/>
-    <m:rMargin m:val="0"/>
-    <m:defJc m:val="centerGroup"/>
-    <m:wrapIndent m:val="1440"/>
-    <m:intLim m:val="subSup"/>
-    <m:naryLim m:val="undOvr"/>
-  </m:mathPr>
-  <w:themeFontLang w:val="es-CL"/>
-  <w:clrSchemeMapping w:bg1="light1" w:t1="dark1" w:bg2="light2" w:t2="dark2" w:accent1="accent1" w:accent2="accent2" w:accent3="accent3" w:accent4="accent4" w:accent5="accent5" w:accent6="accent6" w:hyperlink="hyperlink" w:followedHyperlink="followedHyperlink"/>
-  <w:decimalSymbol w:val=","/>
-  <w:listSeparator w:val=";"/>
-</w:settings>
-</file>
-
-<file path=word/glossary/styles.xml><?xml version="1.0" encoding="utf-8"?>
-<w:styles xmlns:mc="http://schemas.openxmlformats.org/markup-compatibility/2006" xmlns:r="http://schemas.openxmlformats.org/officeDocument/2006/relationships" xmlns:w="http://schemas.openxmlformats.org/wordprocessingml/2006/main" xmlns:w14="http://schemas.microsoft.com/office/word/2010/wordml" xmlns:w15="http://schemas.microsoft.com/office/word/2012/wordml" xmlns:w16se="http://schemas.microsoft.com/office/word/2015/wordml/symex" mc:Ignorable="w14 w15 w16se">
-  <w:docDefaults>
-    <w:rPrDefault>
-      <w:rPr>
-        <w:rFonts w:asciiTheme="minorHAnsi" w:eastAsiaTheme="minorEastAsia" w:hAnsiTheme="minorHAnsi" w:cstheme="minorBidi"/>
-        <w:sz w:val="22"/>
-        <w:szCs w:val="22"/>
-        <w:lang w:val="es-CL" w:eastAsia="es-CL" w:bidi="ar-SA"/>
-      </w:rPr>
-    </w:rPrDefault>
-    <w:pPrDefault>
-      <w:pPr>
-        <w:spacing w:after="160" w:line="259" w:lineRule="auto"/>
-      </w:pPr>
-    </w:pPrDefault>
-  </w:docDefaults>
-  <w:latentStyles w:defLockedState="0" w:defUIPriority="99" w:defSemiHidden="0" w:defUnhideWhenUsed="0" w:defQFormat="0" w:count="371">
-    <w:lsdException w:name="Normal" w:uiPriority="0" w:qFormat="1"/>
-    <w:lsdException w:name="heading 1" w:uiPriority="9" w:qFormat="1"/>
-    <w:lsdException w:name="heading 2" w:semiHidden="1" w:uiPriority="9" w:unhideWhenUsed="1" w:qFormat="1"/>
-    <w:lsdException w:name="heading 3" w:semiHidden="1" w:uiPriority="9" w:unhideWhenUsed="1" w:qFormat="1"/>
-    <w:lsdException w:name="heading 4" w:semiHidden="1" w:uiPriority="9" w:unhideWhenUsed="1" w:qFormat="1"/>
-    <w:lsdException w:name="heading 5" w:semiHidden="1" w:uiPriority="9" w:unhideWhenUsed="1" w:qFormat="1"/>
-    <w:lsdException w:name="heading 6" w:semiHidden="1" w:uiPriority="9" w:unhideWhenUsed="1" w:qFormat="1"/>
-    <w:lsdException w:name="heading 7" w:semiHidden="1" w:uiPriority="9" w:unhideWhenUsed="1" w:qFormat="1"/>
-    <w:lsdException w:name="heading 8" w:semiHidden="1" w:uiPriority="9" w:unhideWhenUsed="1" w:qFormat="1"/>
-    <w:lsdException w:name="heading 9" w:semiHidden="1" w:uiPriority="9" w:unhideWhenUsed="1" w:qFormat="1"/>
-    <w:lsdException w:name="index 1" w:semiHidden="1" w:unhideWhenUsed="1"/>
-    <w:lsdException w:name="index 2" w:semiHidden="1" w:unhideWhenUsed="1"/>
-    <w:lsdException w:name="index 3" w:semiHidden="1" w:unhideWhenUsed="1"/>
-    <w:lsdException w:name="index 4" w:semiHidden="1" w:unhideWhenUsed="1"/>
-    <w:lsdException w:name="index 5" w:semiHidden="1" w:unhideWhenUsed="1"/>
-    <w:lsdException w:name="index 6" w:semiHidden="1" w:unhideWhenUsed="1"/>
-    <w:lsdException w:name="index 7" w:semiHidden="1" w:unhideWhenUsed="1"/>
-    <w:lsdException w:name="index 8" w:semiHidden="1" w:unhideWhenUsed="1"/>
-    <w:lsdException w:name="index 9" w:semiHidden="1" w:unhideWhenUsed="1"/>
-    <w:lsdException w:name="toc 1" w:semiHidden="1" w:uiPriority="39" w:unhideWhenUsed="1"/>
-    <w:lsdException w:name="toc 2" w:semiHidden="1" w:uiPriority="39" w:unhideWhenUsed="1"/>
-    <w:lsdException w:name="toc 3" w:semiHidden="1" w:uiPriority="39" w:unhideWhenUsed="1"/>
-    <w:lsdException w:name="toc 4" w:semiHidden="1" w:uiPriority="39" w:unhideWhenUsed="1"/>
-    <w:lsdException w:name="toc 5" w:semiHidden="1" w:uiPriority="39" w:unhideWhenUsed="1"/>
-    <w:lsdException w:name="toc 6" w:semiHidden="1" w:uiPriority="39" w:unhideWhenUsed="1"/>
-    <w:lsdException w:name="toc 7" w:semiHidden="1" w:uiPriority="39" w:unhideWhenUsed="1"/>
-    <w:lsdException w:name="toc 8" w:semiHidden="1" w:uiPriority="39" w:unhideWhenUsed="1"/>
-    <w:lsdException w:name="toc 9" w:semiHidden="1" w:uiPriority="39" w:unhideWhenUsed="1"/>
-    <w:lsdException w:name="Normal Indent" w:semiHidden="1" w:unhideWhenUsed="1"/>
-    <w:lsdException w:name="footnote text" w:semiHidden="1" w:unhideWhenUsed="1"/>
-    <w:lsdException w:name="annotation text" w:semiHidden="1" w:unhideWhenUsed="1"/>
-    <w:lsdException w:name="header" w:semiHidden="1" w:unhideWhenUsed="1"/>
-    <w:lsdException w:name="footer" w:semiHidden="1" w:unhideWhenUsed="1"/>
-    <w:lsdException w:name="index heading" w:semiHidden="1" w:unhideWhenUsed="1"/>
-    <w:lsdException w:name="caption" w:semiHidden="1" w:uiPriority="35" w:unhideWhenUsed="1" w:qFormat="1"/>
-    <w:lsdException w:name="table of figures" w:semiHidden="1" w:unhideWhenUsed="1"/>
-    <w:lsdException w:name="envelope address" w:semiHidden="1" w:unhideWhenUsed="1"/>
-    <w:lsdException w:name="envelope return" w:semiHidden="1" w:unhideWhenUsed="1"/>
-    <w:lsdException w:name="footnote reference" w:semiHidden="1" w:unhideWhenUsed="1"/>
-    <w:lsdException w:name="annotation reference" w:semiHidden="1" w:unhideWhenUsed="1"/>
-    <w:lsdException w:name="line number" w:semiHidden="1" w:unhideWhenUsed="1"/>
-    <w:lsdException w:name="page number" w:semiHidden="1" w:unhideWhenUsed="1"/>
-    <w:lsdException w:name="endnote reference" w:semiHidden="1" w:unhideWhenUsed="1"/>
-    <w:lsdException w:name="endnote text" w:semiHidden="1" w:unhideWhenUsed="1"/>
-    <w:lsdException w:name="table of authorities" w:semiHidden="1" w:unhideWhenUsed="1"/>
-    <w:lsdException w:name="macro" w:semiHidden="1" w:unhideWhenUsed="1"/>
-    <w:lsdException w:name="toa heading" w:semiHidden="1" w:unhideWhenUsed="1"/>
-    <w:lsdException w:name="List" w:semiHidden="1" w:unhideWhenUsed="1"/>
-    <w:lsdException w:name="List Bullet" w:semiHidden="1" w:unhideWhenUsed="1"/>
-    <w:lsdException w:name="List Number" w:semiHidden="1" w:unhideWhenUsed="1"/>
-    <w:lsdException w:name="List 2" w:semiHidden="1" w:unhideWhenUsed="1"/>
-    <w:lsdException w:name="List 3" w:semiHidden="1" w:unhideWhenUsed="1"/>
-    <w:lsdException w:name="List 4" w:semiHidden="1" w:unhideWhenUsed="1"/>
-    <w:lsdException w:name="List 5" w:semiHidden="1" w:unhideWhenUsed="1"/>
-    <w:lsdException w:name="List Bullet 2" w:semiHidden="1" w:unhideWhenUsed="1"/>
-    <w:lsdException w:name="List Bullet 3" w:semiHidden="1" w:unhideWhenUsed="1"/>
-    <w:lsdException w:name="List Bullet 4" w:semiHidden="1" w:unhideWhenUsed="1"/>
-    <w:lsdException w:name="List Bullet 5" w:semiHidden="1" w:unhideWhenUsed="1"/>
-    <w:lsdException w:name="List Number 2" w:semiHidden="1" w:unhideWhenUsed="1"/>
-    <w:lsdException w:name="List Number 3" w:semiHidden="1" w:unhideWhenUsed="1"/>
-    <w:lsdException w:name="List Number 4" w:semiHidden="1" w:unhideWhenUsed="1"/>
-    <w:lsdException w:name="List Number 5" w:semiHidden="1" w:unhideWhenUsed="1"/>
-    <w:lsdException w:name="Title" w:uiPriority="10" w:qFormat="1"/>
-    <w:lsdException w:name="Closing" w:semiHidden="1" w:unhideWhenUsed="1"/>
-    <w:lsdException w:name="Signature" w:semiHidden="1" w:unhideWhenUsed="1"/>
-    <w:lsdException w:name="Default Paragraph Font" w:semiHidden="1" w:uiPriority="1" w:unhideWhenUsed="1"/>
-    <w:lsdException w:name="Body Text" w:semiHidden="1" w:unhideWhenUsed="1"/>
-    <w:lsdException w:name="Body Text Indent" w:semiHidden="1" w:unhideWhenUsed="1"/>
-    <w:lsdException w:name="List Continue" w:semiHidden="1" w:unhideWhenUsed="1"/>
-    <w:lsdException w:name="List Continue 2" w:semiHidden="1" w:unhideWhenUsed="1"/>
-    <w:lsdException w:name="List Continue 3" w:semiHidden="1" w:unhideWhenUsed="1"/>
-    <w:lsdException w:name="List Continue 4" w:semiHidden="1" w:unhideWhenUsed="1"/>
-    <w:lsdException w:name="List Continue 5" w:semiHidden="1" w:unhideWhenUsed="1"/>
-    <w:lsdException w:name="Message Header" w:semiHidden="1" w:unhideWhenUsed="1"/>
-    <w:lsdException w:name="Subtitle" w:uiPriority="11" w:qFormat="1"/>
-    <w:lsdException w:name="Salutation" w:semiHidden="1" w:unhideWhenUsed="1"/>
-    <w:lsdException w:name="Date" w:semiHidden="1" w:unhideWhenUsed="1"/>
-    <w:lsdException w:name="Body Text First Indent" w:semiHidden="1" w:unhideWhenUsed="1"/>
-    <w:lsdException w:name="Body Text First Indent 2" w:semiHidden="1" w:unhideWhenUsed="1"/>
-    <w:lsdException w:name="Note Heading" w:semiHidden="1" w:unhideWhenUsed="1"/>
-    <w:lsdException w:name="Body Text 2" w:semiHidden="1" w:unhideWhenUsed="1"/>
-    <w:lsdException w:name="Body Text 3" w:semiHidden="1" w:unhideWhenUsed="1"/>
-    <w:lsdException w:name="Body Text Indent 2" w:semiHidden="1" w:unhideWhenUsed="1"/>
-    <w:lsdException w:name="Body Text Indent 3" w:semiHidden="1" w:unhideWhenUsed="1"/>
-    <w:lsdException w:name="Block Text" w:semiHidden="1" w:unhideWhenUsed="1"/>
-    <w:lsdException w:name="Hyperlink" w:semiHidden="1" w:unhideWhenUsed="1"/>
-    <w:lsdException w:name="FollowedHyperlink" w:semiHidden="1" w:unhideWhenUsed="1"/>
-    <w:lsdException w:name="Strong" w:uiPriority="22" w:qFormat="1"/>
-    <w:lsdException w:name="Emphasis" w:uiPriority="20" w:qFormat="1"/>
-    <w:lsdException w:name="Document Map" w:semiHidden="1" w:unhideWhenUsed="1"/>
-    <w:lsdException w:name="Plain Text" w:semiHidden="1" w:unhideWhenUsed="1"/>
-    <w:lsdException w:name="E-mail Signature" w:semiHidden="1" w:unhideWhenUsed="1"/>
-    <w:lsdException w:name="HTML Top of Form" w:semiHidden="1" w:unhideWhenUsed="1"/>
-    <w:lsdException w:name="HTML Bottom of Form" w:semiHidden="1" w:unhideWhenUsed="1"/>
-    <w:lsdException w:name="Normal (Web)" w:semiHidden="1" w:unhideWhenUsed="1"/>
-    <w:lsdException w:name="HTML Acronym" w:semiHidden="1" w:unhideWhenUsed="1"/>
-    <w:lsdException w:name="HTML Address" w:semiHidden="1" w:unhideWhenUsed="1"/>
-    <w:lsdException w:name="HTML Cite" w:semiHidden="1" w:unhideWhenUsed="1"/>
-    <w:lsdException w:name="HTML Code" w:semiHidden="1" w:unhideWhenUsed="1"/>
-    <w:lsdException w:name="HTML Definition" w:semiHidden="1" w:unhideWhenUsed="1"/>
-    <w:lsdException w:name="HTML Keyboard" w:semiHidden="1" w:unhideWhenUsed="1"/>
-    <w:lsdException w:name="HTML Preformatted" w:semiHidden="1" w:unhideWhenUsed="1"/>
-    <w:lsdException w:name="HTML Sample" w:semiHidden="1" w:unhideWhenUsed="1"/>
-    <w:lsdException w:name="HTML Typewriter" w:semiHidden="1" w:unhideWhenUsed="1"/>
-    <w:lsdException w:name="HTML Variable" w:semiHidden="1" w:unhideWhenUsed="1"/>
-    <w:lsdException w:name="Normal Table" w:semiHidden="1" w:unhideWhenUsed="1"/>
-    <w:lsdException w:name="annotation subject" w:semiHidden="1" w:unhideWhenUsed="1"/>
-    <w:lsdException w:name="No List" w:semiHidden="1" w:unhideWhenUsed="1"/>
-    <w:lsdException w:name="Outline List 1" w:semiHidden="1" w:unhideWhenUsed="1"/>
-    <w:lsdException w:name="Outline List 2" w:semiHidden="1" w:unhideWhenUsed="1"/>
-    <w:lsdException w:name="Outline List 3" w:semiHidden="1" w:unhideWhenUsed="1"/>
-    <w:lsdException w:name="Table Simple 1" w:semiHidden="1" w:unhideWhenUsed="1"/>
-    <w:lsdException w:name="Table Simple 2" w:semiHidden="1" w:unhideWhenUsed="1"/>
-    <w:lsdException w:name="Table Simple 3" w:semiHidden="1" w:unhideWhenUsed="1"/>
-    <w:lsdException w:name="Table Classic 1" w:semiHidden="1" w:unhideWhenUsed="1"/>
-    <w:lsdException w:name="Table Classic 2" w:semiHidden="1" w:unhideWhenUsed="1"/>
-    <w:lsdException w:name="Table Classic 3" w:semiHidden="1" w:unhideWhenUsed="1"/>
-    <w:lsdException w:name="Table Classic 4" w:semiHidden="1" w:unhideWhenUsed="1"/>
-    <w:lsdException w:name="Table Colorful 1" w:semiHidden="1" w:unhideWhenUsed="1"/>
-    <w:lsdException w:name="Table Colorful 2" w:semiHidden="1" w:unhideWhenUsed="1"/>
-    <w:lsdException w:name="Table Colorful 3" w:semiHidden="1" w:unhideWhenUsed="1"/>
-    <w:lsdException w:name="Table Columns 1" w:semiHidden="1" w:unhideWhenUsed="1"/>
-    <w:lsdException w:name="Table Columns 2" w:semiHidden="1" w:unhideWhenUsed="1"/>
-    <w:lsdException w:name="Table Columns 3" w:semiHidden="1" w:unhideWhenUsed="1"/>
-    <w:lsdException w:name="Table Columns 4" w:semiHidden="1" w:unhideWhenUsed="1"/>
-    <w:lsdException w:name="Table Columns 5" w:semiHidden="1" w:unhideWhenUsed="1"/>
-    <w:lsdException w:name="Table Grid 1" w:semiHidden="1" w:unhideWhenUsed="1"/>
-    <w:lsdException w:name="Table Grid 2" w:semiHidden="1" w:unhideWhenUsed="1"/>
-    <w:lsdException w:name="Table Grid 3" w:semiHidden="1" w:unhideWhenUsed="1"/>
-    <w:lsdException w:name="Table Grid 4" w:semiHidden="1" w:unhideWhenUsed="1"/>
-    <w:lsdException w:name="Table Grid 5" w:semiHidden="1" w:unhideWhenUsed="1"/>
-    <w:lsdException w:name="Table Grid 6" w:semiHidden="1" w:unhideWhenUsed="1"/>
-    <w:lsdException w:name="Table Grid 7" w:semiHidden="1" w:unhideWhenUsed="1"/>
-    <w:lsdException w:name="Table Grid 8" w:semiHidden="1" w:unhideWhenUsed="1"/>
-    <w:lsdException w:name="Table List 1" w:semiHidden="1" w:unhideWhenUsed="1"/>
-    <w:lsdException w:name="Table List 2" w:semiHidden="1" w:unhideWhenUsed="1"/>
-    <w:lsdException w:name="Table List 3" w:semiHidden="1" w:unhideWhenUsed="1"/>
-    <w:lsdException w:name="Table List 4" w:semiHidden="1" w:unhideWhenUsed="1"/>
-    <w:lsdException w:name="Table List 5" w:semiHidden="1" w:unhideWhenUsed="1"/>
-    <w:lsdException w:name="Table List 6" w:semiHidden="1" w:unhideWhenUsed="1"/>
-    <w:lsdException w:name="Table List 7" w:semiHidden="1" w:unhideWhenUsed="1"/>
-    <w:lsdException w:name="Table List 8" w:semiHidden="1" w:unhideWhenUsed="1"/>
-    <w:lsdException w:name="Table 3D effects 1" w:semiHidden="1" w:unhideWhenUsed="1"/>
-    <w:lsdException w:name="Table 3D effects 2" w:semiHidden="1" w:unhideWhenUsed="1"/>
-    <w:lsdException w:name="Table 3D effects 3" w:semiHidden="1" w:unhideWhenUsed="1"/>
-    <w:lsdException w:name="Table Contemporary" w:semiHidden="1" w:unhideWhenUsed="1"/>
-    <w:lsdException w:name="Table Elegant" w:semiHidden="1" w:unhideWhenUsed="1"/>
-    <w:lsdException w:name="Table Professional" w:semiHidden="1" w:unhideWhenUsed="1"/>
-    <w:lsdException w:name="Table Subtle 1" w:semiHidden="1" w:unhideWhenUsed="1"/>
-    <w:lsdException w:name="Table Subtle 2" w:semiHidden="1" w:unhideWhenUsed="1"/>
-    <w:lsdException w:name="Table Web 1" w:semiHidden="1" w:unhideWhenUsed="1"/>
-    <w:lsdException w:name="Table Web 2" w:semiHidden="1" w:unhideWhenUsed="1"/>
-    <w:lsdException w:name="Table Web 3" w:semiHidden="1" w:unhideWhenUsed="1"/>
-    <w:lsdException w:name="Balloon Text" w:semiHidden="1" w:unhideWhenUsed="1"/>
-    <w:lsdException w:name="Table Grid" w:uiPriority="39"/>
-    <w:lsdException w:name="Table Theme" w:semiHidden="1" w:unhideWhenUsed="1"/>
-    <w:lsdException w:name="Placeholder Text" w:semiHidden="1"/>
-    <w:lsdException w:name="No Spacing" w:uiPriority="1" w:qFormat="1"/>
-    <w:lsdException w:name="Light Shading" w:uiPriority="60"/>
-    <w:lsdException w:name="Light List" w:uiPriority="61"/>
-    <w:lsdException w:name="Light Grid" w:uiPriority="62"/>
-    <w:lsdException w:name="Medium Shading 1" w:uiPriority="63"/>
-    <w:lsdException w:name="Medium Shading 2" w:uiPriority="64"/>
-    <w:lsdException w:name="Medium List 1" w:uiPriority="65"/>
-    <w:lsdException w:name="Medium List 2" w:uiPriority="66"/>
-    <w:lsdException w:name="Medium Grid 1" w:uiPriority="67"/>
-    <w:lsdException w:name="Medium Grid 2" w:uiPriority="68"/>
-    <w:lsdException w:name="Medium Grid 3" w:uiPriority="69"/>
-    <w:lsdException w:name="Dark List" w:uiPriority="70"/>
-    <w:lsdException w:name="Colorful Shading" w:uiPriority="71"/>
-    <w:lsdException w:name="Colorful List" w:uiPriority="72"/>
-    <w:lsdException w:name="Colorful Grid" w:uiPriority="73"/>
-    <w:lsdException w:name="Light Shading Accent 1" w:uiPriority="60"/>
-    <w:lsdException w:name="Light List Accent 1" w:uiPriority="61"/>
-    <w:lsdException w:name="Light Grid Accent 1" w:uiPriority="62"/>
-    <w:lsdException w:name="Medium Shading 1 Accent 1" w:uiPriority="63"/>
-    <w:lsdException w:name="Medium Shading 2 Accent 1" w:uiPriority="64"/>
-    <w:lsdException w:name="Medium List 1 Accent 1" w:uiPriority="65"/>
-    <w:lsdException w:name="Revision" w:semiHidden="1"/>
-    <w:lsdException w:name="List Paragraph" w:uiPriority="34" w:qFormat="1"/>
-    <w:lsdException w:name="Quote" w:uiPriority="29" w:qFormat="1"/>
-    <w:lsdException w:name="Intense Quote" w:uiPriority="30" w:qFormat="1"/>
-    <w:lsdException w:name="Medium List 2 Accent 1" w:uiPriority="66"/>
-    <w:lsdException w:name="Medium Grid 1 Accent 1" w:uiPriority="67"/>
-    <w:lsdException w:name="Medium Grid 2 Accent 1" w:uiPriority="68"/>
-    <w:lsdException w:name="Medium Grid 3 Accent 1" w:uiPriority="69"/>
-    <w:lsdException w:name="Dark List Accent 1" w:uiPriority="70"/>
-    <w:lsdException w:name="Colorful Shading Accent 1" w:uiPriority="71"/>
-    <w:lsdException w:name="Colorful List Accent 1" w:uiPriority="72"/>
-    <w:lsdException w:name="Colorful Grid Accent 1" w:uiPriority="73"/>
-    <w:lsdException w:name="Light Shading Accent 2" w:uiPriority="60"/>
-    <w:lsdException w:name="Light List Accent 2" w:uiPriority="61"/>
-    <w:lsdException w:name="Light Grid Accent 2" w:uiPriority="62"/>
-    <w:lsdException w:name="Medium Shading 1 Accent 2" w:uiPriority="63"/>
-    <w:lsdException w:name="Medium Shading 2 Accent 2" w:uiPriority="64"/>
-    <w:lsdException w:name="Medium List 1 Accent 2" w:uiPriority="65"/>
-    <w:lsdException w:name="Medium List 2 Accent 2" w:uiPriority="66"/>
-    <w:lsdException w:name="Medium Grid 1 Accent 2" w:uiPriority="67"/>
-    <w:lsdException w:name="Medium Grid 2 Accent 2" w:uiPriority="68"/>
-    <w:lsdException w:name="Medium Grid 3 Accent 2" w:uiPriority="69"/>
-    <w:lsdException w:name="Dark List Accent 2" w:uiPriority="70"/>
-    <w:lsdException w:name="Colorful Shading Accent 2" w:uiPriority="71"/>
-    <w:lsdException w:name="Colorful List Accent 2" w:uiPriority="72"/>
-    <w:lsdException w:name="Colorful Grid Accent 2" w:uiPriority="73"/>
-    <w:lsdException w:name="Light Shading Accent 3" w:uiPriority="60"/>
-    <w:lsdException w:name="Light List Accent 3" w:uiPriority="61"/>
-    <w:lsdException w:name="Light Grid Accent 3" w:uiPriority="62"/>
-    <w:lsdException w:name="Medium Shading 1 Accent 3" w:uiPriority="63"/>
-    <w:lsdException w:name="Medium Shading 2 Accent 3" w:uiPriority="64"/>
-    <w:lsdException w:name="Medium List 1 Accent 3" w:uiPriority="65"/>
-    <w:lsdException w:name="Medium List 2 Accent 3" w:uiPriority="66"/>
-    <w:lsdException w:name="Medium Grid 1 Accent 3" w:uiPriority="67"/>
-    <w:lsdException w:name="Medium Grid 2 Accent 3" w:uiPriority="68"/>
-    <w:lsdException w:name="Medium Grid 3 Accent 3" w:uiPriority="69"/>
-    <w:lsdException w:name="Dark List Accent 3" w:uiPriority="70"/>
-    <w:lsdException w:name="Colorful Shading Accent 3" w:uiPriority="71"/>
-    <w:lsdException w:name="Colorful List Accent 3" w:uiPriority="72"/>
-    <w:lsdException w:name="Colorful Grid Accent 3" w:uiPriority="73"/>
-    <w:lsdException w:name="Light Shading Accent 4" w:uiPriority="60"/>
-    <w:lsdException w:name="Light List Accent 4" w:uiPriority="61"/>
-    <w:lsdException w:name="Light Grid Accent 4" w:uiPriority="62"/>
-    <w:lsdException w:name="Medium Shading 1 Accent 4" w:uiPriority="63"/>
-    <w:lsdException w:name="Medium Shading 2 Accent 4" w:uiPriority="64"/>
-    <w:lsdException w:name="Medium List 1 Accent 4" w:uiPriority="65"/>
-    <w:lsdException w:name="Medium List 2 Accent 4" w:uiPriority="66"/>
-    <w:lsdException w:name="Medium Grid 1 Accent 4" w:uiPriority="67"/>
-    <w:lsdException w:name="Medium Grid 2 Accent 4" w:uiPriority="68"/>
-    <w:lsdException w:name="Medium Grid 3 Accent 4" w:uiPriority="69"/>
-    <w:lsdException w:name="Dark List Accent 4" w:uiPriority="70"/>
-    <w:lsdException w:name="Colorful Shading Accent 4" w:uiPriority="71"/>
-    <w:lsdException w:name="Colorful List Accent 4" w:uiPriority="72"/>
-    <w:lsdException w:name="Colorful Grid Accent 4" w:uiPriority="73"/>
-    <w:lsdException w:name="Light Shading Accent 5" w:uiPriority="60"/>
-    <w:lsdException w:name="Light List Accent 5" w:uiPriority="61"/>
-    <w:lsdException w:name="Light Grid Accent 5" w:uiPriority="62"/>
-    <w:lsdException w:name="Medium Shading 1 Accent 5" w:uiPriority="63"/>
-    <w:lsdException w:name="Medium Shading 2 Accent 5" w:uiPriority="64"/>
-    <w:lsdException w:name="Medium List 1 Accent 5" w:uiPriority="65"/>
-    <w:lsdException w:name="Medium List 2 Accent 5" w:uiPriority="66"/>
-    <w:lsdException w:name="Medium Grid 1 Accent 5" w:uiPriority="67"/>
-    <w:lsdException w:name="Medium Grid 2 Accent 5" w:uiPriority="68"/>
-    <w:lsdException w:name="Medium Grid 3 Accent 5" w:uiPriority="69"/>
-    <w:lsdException w:name="Dark List Accent 5" w:uiPriority="70"/>
-    <w:lsdException w:name="Colorful Shading Accent 5" w:uiPriority="71"/>
-    <w:lsdException w:name="Colorful List Accent 5" w:uiPriority="72"/>
-    <w:lsdException w:name="Colorful Grid Accent 5" w:uiPriority="73"/>
-    <w:lsdException w:name="Light Shading Accent 6" w:uiPriority="60"/>
-    <w:lsdException w:name="Light List Accent 6" w:uiPriority="61"/>
-    <w:lsdException w:name="Light Grid Accent 6" w:uiPriority="62"/>
-    <w:lsdException w:name="Medium Shading 1 Accent 6" w:uiPriority="63"/>
-    <w:lsdException w:name="Medium Shading 2 Accent 6" w:uiPriority="64"/>
-    <w:lsdException w:name="Medium List 1 Accent 6" w:uiPriority="65"/>
-    <w:lsdException w:name="Medium List 2 Accent 6" w:uiPriority="66"/>
-    <w:lsdException w:name="Medium Grid 1 Accent 6" w:uiPriority="67"/>
-    <w:lsdException w:name="Medium Grid 2 Accent 6" w:uiPriority="68"/>
-    <w:lsdException w:name="Medium Grid 3 Accent 6" w:uiPriority="69"/>
-    <w:lsdException w:name="Dark List Accent 6" w:uiPriority="70"/>
-    <w:lsdException w:name="Colorful Shading Accent 6" w:uiPriority="71"/>
-    <w:lsdException w:name="Colorful List Accent 6" w:uiPriority="72"/>
-    <w:lsdException w:name="Colorful Grid Accent 6" w:uiPriority="73"/>
-    <w:lsdException w:name="Subtle Emphasis" w:uiPriority="19" w:qFormat="1"/>
-    <w:lsdException w:name="Intense Emphasis" w:uiPriority="21" w:qFormat="1"/>
-    <w:lsdException w:name="Subtle Reference" w:uiPriority="31" w:qFormat="1"/>
-    <w:lsdException w:name="Intense Reference" w:uiPriority="32" w:qFormat="1"/>
-    <w:lsdException w:name="Book Title" w:uiPriority="33" w:qFormat="1"/>
-    <w:lsdException w:name="Bibliography" w:semiHidden="1" w:uiPriority="37" w:unhideWhenUsed="1"/>
-    <w:lsdException w:name="TOC Heading" w:semiHidden="1" w:uiPriority="39" w:unhideWhenUsed="1" w:qFormat="1"/>
-    <w:lsdException w:name="Plain Table 1" w:uiPriority="41"/>
-    <w:lsdException w:name="Plain Table 2" w:uiPriority="42"/>
-    <w:lsdException w:name="Plain Table 3" w:uiPriority="43"/>
-    <w:lsdException w:name="Plain Table 4" w:uiPriority="44"/>
-    <w:lsdException w:name="Plain Table 5" w:uiPriority="45"/>
-    <w:lsdException w:name="Grid Table Light" w:uiPriority="40"/>
-    <w:lsdException w:name="Grid Table 1 Light" w:uiPriority="46"/>
-    <w:lsdException w:name="Grid Table 2" w:uiPriority="47"/>
-    <w:lsdException w:name="Grid Table 3" w:uiPriority="48"/>
-    <w:lsdException w:name="Grid Table 4" w:uiPriority="49"/>
-    <w:lsdException w:name="Grid Table 5 Dark" w:uiPriority="50"/>
-    <w:lsdException w:name="Grid Table 6 Colorful" w:uiPriority="51"/>
-    <w:lsdException w:name="Grid Table 7 Colorful" w:uiPriority="52"/>
-    <w:lsdException w:name="Grid Table 1 Light Accent 1" w:uiPriority="46"/>
-    <w:lsdException w:name="Grid Table 2 Accent 1" w:uiPriority="47"/>
-    <w:lsdException w:name="Grid Table 3 Accent 1" w:uiPriority="48"/>
-    <w:lsdException w:name="Grid Table 4 Accent 1" w:uiPriority="49"/>
-    <w:lsdException w:name="Grid Table 5 Dark Accent 1" w:uiPriority="50"/>
-    <w:lsdException w:name="Grid Table 6 Colorful Accent 1" w:uiPriority="51"/>
-    <w:lsdException w:name="Grid Table 7 Colorful Accent 1" w:uiPriority="52"/>
-    <w:lsdException w:name="Grid Table 1 Light Accent 2" w:uiPriority="46"/>
-    <w:lsdException w:name="Grid Table 2 Accent 2" w:uiPriority="47"/>
-    <w:lsdException w:name="Grid Table 3 Accent 2" w:uiPriority="48"/>
-    <w:lsdException w:name="Grid Table 4 Accent 2" w:uiPriority="49"/>
-    <w:lsdException w:name="Grid Table 5 Dark Accent 2" w:uiPriority="50"/>
-    <w:lsdException w:name="Grid Table 6 Colorful Accent 2" w:uiPriority="51"/>
-    <w:lsdException w:name="Grid Table 7 Colorful Accent 2" w:uiPriority="52"/>
-    <w:lsdException w:name="Grid Table 1 Light Accent 3" w:uiPriority="46"/>
-    <w:lsdException w:name="Grid Table 2 Accent 3" w:uiPriority="47"/>
-    <w:lsdException w:name="Grid Table 3 Accent 3" w:uiPriority="48"/>
-    <w:lsdException w:name="Grid Table 4 Accent 3" w:uiPriority="49"/>
-    <w:lsdException w:name="Grid Table 5 Dark Accent 3" w:uiPriority="50"/>
-    <w:lsdException w:name="Grid Table 6 Colorful Accent 3" w:uiPriority="51"/>
-    <w:lsdException w:name="Grid Table 7 Colorful Accent 3" w:uiPriority="52"/>
-    <w:lsdException w:name="Grid Table 1 Light Accent 4" w:uiPriority="46"/>
-    <w:lsdException w:name="Grid Table 2 Accent 4" w:uiPriority="47"/>
-    <w:lsdException w:name="Grid Table 3 Accent 4" w:uiPriority="48"/>
-    <w:lsdException w:name="Grid Table 4 Accent 4" w:uiPriority="49"/>
-    <w:lsdException w:name="Grid Table 5 Dark Accent 4" w:uiPriority="50"/>
-    <w:lsdException w:name="Grid Table 6 Colorful Accent 4" w:uiPriority="51"/>
-    <w:lsdException w:name="Grid Table 7 Colorful Accent 4" w:uiPriority="52"/>
-    <w:lsdException w:name="Grid Table 1 Light Accent 5" w:uiPriority="46"/>
-    <w:lsdException w:name="Grid Table 2 Accent 5" w:uiPriority="47"/>
-    <w:lsdException w:name="Grid Table 3 Accent 5" w:uiPriority="48"/>
-    <w:lsdException w:name="Grid Table 4 Accent 5" w:uiPriority="49"/>
-    <w:lsdException w:name="Grid Table 5 Dark Accent 5" w:uiPriority="50"/>
-    <w:lsdException w:name="Grid Table 6 Colorful Accent 5" w:uiPriority="51"/>
-    <w:lsdException w:name="Grid Table 7 Colorful Accent 5" w:uiPriority="52"/>
-    <w:lsdException w:name="Grid Table 1 Light Accent 6" w:uiPriority="46"/>
-    <w:lsdException w:name="Grid Table 2 Accent 6" w:uiPriority="47"/>
-    <w:lsdException w:name="Grid Table 3 Accent 6" w:uiPriority="48"/>
-    <w:lsdException w:name="Grid Table 4 Accent 6" w:uiPriority="49"/>
-    <w:lsdException w:name="Grid Table 5 Dark Accent 6" w:uiPriority="50"/>
-    <w:lsdException w:name="Grid Table 6 Colorful Accent 6" w:uiPriority="51"/>
-    <w:lsdException w:name="Grid Table 7 Colorful Accent 6" w:uiPriority="52"/>
-    <w:lsdException w:name="List Table 1 Light" w:uiPriority="46"/>
-    <w:lsdException w:name="List Table 2" w:uiPriority="47"/>
-    <w:lsdException w:name="List Table 3" w:uiPriority="48"/>
-    <w:lsdException w:name="List Table 4" w:uiPriority="49"/>
-    <w:lsdException w:name="List Table 5 Dark" w:uiPriority="50"/>
-    <w:lsdException w:name="List Table 6 Colorful" w:uiPriority="51"/>
-    <w:lsdException w:name="List Table 7 Colorful" w:uiPriority="52"/>
-    <w:lsdException w:name="List Table 1 Light Accent 1" w:uiPriority="46"/>
-    <w:lsdException w:name="List Table 2 Accent 1" w:uiPriority="47"/>
-    <w:lsdException w:name="List Table 3 Accent 1" w:uiPriority="48"/>
-    <w:lsdException w:name="List Table 4 Accent 1" w:uiPriority="49"/>
-    <w:lsdException w:name="List Table 5 Dark Accent 1" w:uiPriority="50"/>
-    <w:lsdException w:name="List Table 6 Colorful Accent 1" w:uiPriority="51"/>
-    <w:lsdException w:name="List Table 7 Colorful Accent 1" w:uiPriority="52"/>
-    <w:lsdException w:name="List Table 1 Light Accent 2" w:uiPriority="46"/>
-    <w:lsdException w:name="List Table 2 Accent 2" w:uiPriority="47"/>
-    <w:lsdException w:name="List Table 3 Accent 2" w:uiPriority="48"/>
-    <w:lsdException w:name="List Table 4 Accent 2" w:uiPriority="49"/>
-    <w:lsdException w:name="List Table 5 Dark Accent 2" w:uiPriority="50"/>
-    <w:lsdException w:name="List Table 6 Colorful Accent 2" w:uiPriority="51"/>
-    <w:lsdException w:name="List Table 7 Colorful Accent 2" w:uiPriority="52"/>
-    <w:lsdException w:name="List Table 1 Light Accent 3" w:uiPriority="46"/>
-    <w:lsdException w:name="List Table 2 Accent 3" w:uiPriority="47"/>
-    <w:lsdException w:name="List Table 3 Accent 3" w:uiPriority="48"/>
-    <w:lsdException w:name="List Table 4 Accent 3" w:uiPriority="49"/>
-    <w:lsdException w:name="List Table 5 Dark Accent 3" w:uiPriority="50"/>
-    <w:lsdException w:name="List Table 6 Colorful Accent 3" w:uiPriority="51"/>
-    <w:lsdException w:name="List Table 7 Colorful Accent 3" w:uiPriority="52"/>
-    <w:lsdException w:name="List Table 1 Light Accent 4" w:uiPriority="46"/>
-    <w:lsdException w:name="List Table 2 Accent 4" w:uiPriority="47"/>
-    <w:lsdException w:name="List Table 3 Accent 4" w:uiPriority="48"/>
-    <w:lsdException w:name="List Table 4 Accent 4" w:uiPriority="49"/>
-    <w:lsdException w:name="List Table 5 Dark Accent 4" w:uiPriority="50"/>
-    <w:lsdException w:name="List Table 6 Colorful Accent 4" w:uiPriority="51"/>
-    <w:lsdException w:name="List Table 7 Colorful Accent 4" w:uiPriority="52"/>
-    <w:lsdException w:name="List Table 1 Light Accent 5" w:uiPriority="46"/>
-    <w:lsdException w:name="List Table 2 Accent 5" w:uiPriority="47"/>
-    <w:lsdException w:name="List Table 3 Accent 5" w:uiPriority="48"/>
-    <w:lsdException w:name="List Table 4 Accent 5" w:uiPriority="49"/>
-    <w:lsdException w:name="List Table 5 Dark Accent 5" w:uiPriority="50"/>
-    <w:lsdException w:name="List Table 6 Colorful Accent 5" w:uiPriority="51"/>
-    <w:lsdException w:name="List Table 7 Colorful Accent 5" w:uiPriority="52"/>
-    <w:lsdException w:name="List Table 1 Light Accent 6" w:uiPriority="46"/>
-    <w:lsdException w:name="List Table 2 Accent 6" w:uiPriority="47"/>
-    <w:lsdException w:name="List Table 3 Accent 6" w:uiPriority="48"/>
-    <w:lsdException w:name="List Table 4 Accent 6" w:uiPriority="49"/>
-    <w:lsdException w:name="List Table 5 Dark Accent 6" w:uiPriority="50"/>
-    <w:lsdException w:name="List Table 6 Colorful Accent 6" w:uiPriority="51"/>
-    <w:lsdException w:name="List Table 7 Colorful Accent 6" w:uiPriority="52"/>
-  </w:latentStyles>
-  <w:style w:type="paragraph" w:default="1" w:styleId="Normal">
-    <w:name w:val="Normal"/>
-    <w:qFormat/>
-  </w:style>
-  <w:style w:type="character" w:default="1" w:styleId="Fuentedeprrafopredeter">
-    <w:name w:val="Default Paragraph Font"/>
-    <w:uiPriority w:val="1"/>
-    <w:semiHidden/>
-    <w:unhideWhenUsed/>
-  </w:style>
-  <w:style w:type="table" w:default="1" w:styleId="Tablanormal">
-    <w:name w:val="Normal Table"/>
-    <w:uiPriority w:val="99"/>
-    <w:semiHidden/>
-    <w:unhideWhenUsed/>
-    <w:tblPr>
-      <w:tblInd w:w="0" w:type="dxa"/>
-      <w:tblCellMar>
-        <w:top w:w="0" w:type="dxa"/>
-        <w:left w:w="108" w:type="dxa"/>
-        <w:bottom w:w="0" w:type="dxa"/>
-        <w:right w:w="108" w:type="dxa"/>
-      </w:tblCellMar>
-    </w:tblPr>
-  </w:style>
-  <w:style w:type="numbering" w:default="1" w:styleId="Sinlista">
-    <w:name w:val="No List"/>
-    <w:uiPriority w:val="99"/>
-    <w:semiHidden/>
-    <w:unhideWhenUsed/>
-  </w:style>
-</w:styles>
-</file>
-
-<file path=word/glossary/webSettings.xml><?xml version="1.0" encoding="utf-8"?>
-<w:webSettings xmlns:mc="http://schemas.openxmlformats.org/markup-compatibility/2006" xmlns:r="http://schemas.openxmlformats.org/officeDocument/2006/relationships" xmlns:w="http://schemas.openxmlformats.org/wordprocessingml/2006/main" xmlns:w14="http://schemas.microsoft.com/office/word/2010/wordml" xmlns:w15="http://schemas.microsoft.com/office/word/2012/wordml" xmlns:w16se="http://schemas.microsoft.com/office/word/2015/wordml/symex" mc:Ignorable="w14 w15 w16se"/>
 </file>
 
 <file path=word/theme/theme1.xml><?xml version="1.0" encoding="utf-8"?>
@@ -9000,6 +9773,21 @@
 </file>
 
 <file path=customXml/item1.xml><?xml version="1.0" encoding="utf-8"?>
+<?mso-contentType ?>
+<FormTemplates xmlns="http://schemas.microsoft.com/sharepoint/v3/contenttype/forms">
+  <Display>DocumentLibraryForm</Display>
+  <Edit>DocumentLibraryForm</Edit>
+  <New>DocumentLibraryForm</New>
+</FormTemplates>
+</file>
+
+<file path=customXml/item2.xml><?xml version="1.0" encoding="utf-8"?>
+<p:properties xmlns:p="http://schemas.microsoft.com/office/2006/metadata/properties" xmlns:xsi="http://www.w3.org/2001/XMLSchema-instance" xmlns:pc="http://schemas.microsoft.com/office/infopath/2007/PartnerControls">
+  <documentManagement/>
+</p:properties>
+</file>
+
+<file path=customXml/item3.xml><?xml version="1.0" encoding="utf-8"?>
 <ct:contentTypeSchema xmlns:ct="http://schemas.microsoft.com/office/2006/metadata/contentType" xmlns:ma="http://schemas.microsoft.com/office/2006/metadata/properties/metaAttributes" ct:_="" ma:_="" ma:contentTypeName="Documento" ma:contentTypeID="0x010100E96778489EE7714D8BD12CC105EB918B" ma:contentTypeVersion="2" ma:contentTypeDescription="Crear nuevo documento." ma:contentTypeScope="" ma:versionID="416c5c7ae9b5d54d83875cd3c65194e3">
   <xsd:schema xmlns:xsd="http://www.w3.org/2001/XMLSchema" xmlns:xs="http://www.w3.org/2001/XMLSchema" xmlns:p="http://schemas.microsoft.com/office/2006/metadata/properties" xmlns:ns2="126e8a1c-9ea9-435a-ac89-d06c80d62e30" targetNamespace="http://schemas.microsoft.com/office/2006/metadata/properties" ma:root="true" ma:fieldsID="70a237c842677bd850644f8595079f5e" ns2:_="">
     <xsd:import namespace="126e8a1c-9ea9-435a-ac89-d06c80d62e30"/>
@@ -9131,26 +9919,28 @@
 </ct:contentTypeSchema>
 </file>
 
-<file path=customXml/item2.xml><?xml version="1.0" encoding="utf-8"?>
-<p:properties xmlns:p="http://schemas.microsoft.com/office/2006/metadata/properties" xmlns:xsi="http://www.w3.org/2001/XMLSchema-instance" xmlns:pc="http://schemas.microsoft.com/office/infopath/2007/PartnerControls">
-  <documentManagement/>
-</p:properties>
-</file>
-
-<file path=customXml/item3.xml><?xml version="1.0" encoding="utf-8"?>
-<?mso-contentType ?>
-<FormTemplates xmlns="http://schemas.microsoft.com/sharepoint/v3/contenttype/forms">
-  <Display>DocumentLibraryForm</Display>
-  <Edit>DocumentLibraryForm</Edit>
-  <New>DocumentLibraryForm</New>
-</FormTemplates>
-</file>
-
 <file path=customXml/item4.xml><?xml version="1.0" encoding="utf-8"?>
 <b:Sources xmlns:b="http://schemas.openxmlformats.org/officeDocument/2006/bibliography" xmlns="http://schemas.openxmlformats.org/officeDocument/2006/bibliography" SelectedStyle="\APASixthEditionOfficeOnline.xsl" StyleName="APA" Version="6"/>
 </file>
 
 <file path=customXml/itemProps1.xml><?xml version="1.0" encoding="utf-8"?>
+<ds:datastoreItem xmlns:ds="http://schemas.openxmlformats.org/officeDocument/2006/customXml" ds:itemID="{DABAA964-10BA-4DBC-ABF2-CDEAC0FAF7AA}">
+  <ds:schemaRefs>
+    <ds:schemaRef ds:uri="http://schemas.microsoft.com/sharepoint/v3/contenttype/forms"/>
+  </ds:schemaRefs>
+</ds:datastoreItem>
+</file>
+
+<file path=customXml/itemProps2.xml><?xml version="1.0" encoding="utf-8"?>
+<ds:datastoreItem xmlns:ds="http://schemas.openxmlformats.org/officeDocument/2006/customXml" ds:itemID="{5F1783E3-BA1C-4CA3-8E32-C9B378BBED03}">
+  <ds:schemaRefs>
+    <ds:schemaRef ds:uri="http://schemas.microsoft.com/office/2006/metadata/properties"/>
+    <ds:schemaRef ds:uri="http://schemas.microsoft.com/office/infopath/2007/PartnerControls"/>
+  </ds:schemaRefs>
+</ds:datastoreItem>
+</file>
+
+<file path=customXml/itemProps3.xml><?xml version="1.0" encoding="utf-8"?>
 <ds:datastoreItem xmlns:ds="http://schemas.openxmlformats.org/officeDocument/2006/customXml" ds:itemID="{DF0582E6-0C2C-40A6-8E3D-E410E41021C1}">
   <ds:schemaRefs>
     <ds:schemaRef ds:uri="http://schemas.microsoft.com/office/2006/metadata/contentType"/>
@@ -9168,30 +9958,6 @@
 </ds:datastoreItem>
 </file>
 
-<file path=customXml/itemProps2.xml><?xml version="1.0" encoding="utf-8"?>
-<ds:datastoreItem xmlns:ds="http://schemas.openxmlformats.org/officeDocument/2006/customXml" ds:itemID="{5F1783E3-BA1C-4CA3-8E32-C9B378BBED03}">
-  <ds:schemaRefs>
-    <ds:schemaRef ds:uri="http://schemas.openxmlformats.org/package/2006/metadata/core-properties"/>
-    <ds:schemaRef ds:uri="http://schemas.microsoft.com/office/infopath/2007/PartnerControls"/>
-    <ds:schemaRef ds:uri="http://purl.org/dc/elements/1.1/"/>
-    <ds:schemaRef ds:uri="http://schemas.microsoft.com/office/2006/documentManagement/types"/>
-    <ds:schemaRef ds:uri="http://schemas.microsoft.com/office/2006/metadata/properties"/>
-    <ds:schemaRef ds:uri="126e8a1c-9ea9-435a-ac89-d06c80d62e30"/>
-    <ds:schemaRef ds:uri="http://purl.org/dc/terms/"/>
-    <ds:schemaRef ds:uri="http://purl.org/dc/dcmitype/"/>
-    <ds:schemaRef ds:uri="http://www.w3.org/XML/1998/namespace"/>
-  </ds:schemaRefs>
-</ds:datastoreItem>
-</file>
-
-<file path=customXml/itemProps3.xml><?xml version="1.0" encoding="utf-8"?>
-<ds:datastoreItem xmlns:ds="http://schemas.openxmlformats.org/officeDocument/2006/customXml" ds:itemID="{DABAA964-10BA-4DBC-ABF2-CDEAC0FAF7AA}">
-  <ds:schemaRefs>
-    <ds:schemaRef ds:uri="http://schemas.microsoft.com/sharepoint/v3/contenttype/forms"/>
-  </ds:schemaRefs>
-</ds:datastoreItem>
-</file>
-
 <file path=customXml/itemProps4.xml><?xml version="1.0" encoding="utf-8"?>
 <ds:datastoreItem xmlns:ds="http://schemas.openxmlformats.org/officeDocument/2006/customXml" ds:itemID="{FBD61725-A60E-40F3-AB5D-0E7F797DD77D}">
   <ds:schemaRefs>

</xml_diff>